<commit_message>
Update SCM Plan - ESII Project
</commit_message>
<xml_diff>
--- a/Text Documents/SCM Plan - ESII Project.docx
+++ b/Text Documents/SCM Plan - ESII Project.docx
@@ -185,7 +185,8 @@
         </w:rPr>
         <w:sectPr>
           <w:headerReference r:id="rId6" w:type="default"/>
-          <w:footerReference r:id="rId7" w:type="even"/>
+          <w:footerReference r:id="rId7" w:type="default"/>
+          <w:footerReference r:id="rId8" w:type="even"/>
           <w:pgSz w:h="15840" w:w="12240"/>
           <w:pgMar w:bottom="1440" w:top="1440" w:left="1440" w:right="1440" w:header="720" w:footer="720"/>
           <w:pgNumType w:start="1"/>
@@ -2592,6 +2593,81 @@
               <w:t xml:space="preserve">ESII Project Reconfiguration Discussion</w:t>
             </w:r>
           </w:p>
+          <w:p>
+            <w:pPr>
+              <w:keepNext w:val="0"/>
+              <w:keepLines w:val="1"/>
+              <w:widowControl w:val="0"/>
+              <w:pBdr>
+                <w:top w:space="0" w:sz="0" w:val="nil"/>
+                <w:left w:space="0" w:sz="0" w:val="nil"/>
+                <w:bottom w:space="0" w:sz="0" w:val="nil"/>
+                <w:right w:space="0" w:sz="0" w:val="nil"/>
+                <w:between w:space="0" w:sz="0" w:val="nil"/>
+              </w:pBdr>
+              <w:shd w:fill="auto" w:val="clear"/>
+              <w:spacing w:after="120" w:before="0" w:line="240" w:lineRule="auto"/>
+              <w:ind w:left="0" w:right="0" w:firstLine="0"/>
+              <w:jc w:val="left"/>
+              <w:rPr/>
+            </w:pPr>
+            <w:r>
+              <w:rPr>
+                <w:rtl w:val="0"/>
+              </w:rPr>
+              <w:t xml:space="preserve">ECP Tables</w:t>
+            </w:r>
+          </w:p>
+          <w:p>
+            <w:pPr>
+              <w:keepNext w:val="0"/>
+              <w:keepLines w:val="1"/>
+              <w:widowControl w:val="0"/>
+              <w:pBdr>
+                <w:top w:space="0" w:sz="0" w:val="nil"/>
+                <w:left w:space="0" w:sz="0" w:val="nil"/>
+                <w:bottom w:space="0" w:sz="0" w:val="nil"/>
+                <w:right w:space="0" w:sz="0" w:val="nil"/>
+                <w:between w:space="0" w:sz="0" w:val="nil"/>
+              </w:pBdr>
+              <w:shd w:fill="auto" w:val="clear"/>
+              <w:spacing w:after="120" w:before="0" w:line="240" w:lineRule="auto"/>
+              <w:ind w:left="0" w:right="0" w:firstLine="0"/>
+              <w:jc w:val="left"/>
+              <w:rPr/>
+            </w:pPr>
+            <w:r>
+              <w:rPr>
+                <w:rtl w:val="0"/>
+              </w:rPr>
+              <w:t xml:space="preserve">BVA Tables</w:t>
+            </w:r>
+          </w:p>
+          <w:p>
+            <w:pPr>
+              <w:keepNext w:val="0"/>
+              <w:keepLines w:val="1"/>
+              <w:widowControl w:val="0"/>
+              <w:pBdr>
+                <w:top w:space="0" w:sz="0" w:val="nil"/>
+                <w:left w:space="0" w:sz="0" w:val="nil"/>
+                <w:bottom w:space="0" w:sz="0" w:val="nil"/>
+                <w:right w:space="0" w:sz="0" w:val="nil"/>
+                <w:between w:space="0" w:sz="0" w:val="nil"/>
+              </w:pBdr>
+              <w:shd w:fill="auto" w:val="clear"/>
+              <w:spacing w:after="120" w:before="0" w:line="240" w:lineRule="auto"/>
+              <w:ind w:left="0" w:right="0" w:firstLine="0"/>
+              <w:jc w:val="left"/>
+              <w:rPr/>
+            </w:pPr>
+            <w:r>
+              <w:rPr>
+                <w:rtl w:val="0"/>
+              </w:rPr>
+              <w:t xml:space="preserve">Test Cases Tables</w:t>
+            </w:r>
+          </w:p>
         </w:tc>
         <w:tc>
           <w:tcPr>
@@ -3059,7 +3135,7 @@
               <w:rPr>
                 <w:rtl w:val="0"/>
               </w:rPr>
-              <w:t xml:space="preserve">Jacoco.exec</w:t>
+              <w:t xml:space="preserve">Jacoco Reconfiguration</w:t>
             </w:r>
           </w:p>
           <w:p>
@@ -3309,6 +3385,45 @@
               <w:t xml:space="preserve">Code Review</w:t>
             </w:r>
           </w:p>
+          <w:p>
+            <w:pPr>
+              <w:keepLines w:val="1"/>
+              <w:spacing w:after="120" w:lineRule="auto"/>
+              <w:rPr/>
+            </w:pPr>
+            <w:r>
+              <w:rPr>
+                <w:rtl w:val="0"/>
+              </w:rPr>
+              <w:t xml:space="preserve">ECP Tables</w:t>
+            </w:r>
+          </w:p>
+          <w:p>
+            <w:pPr>
+              <w:keepLines w:val="1"/>
+              <w:spacing w:after="120" w:lineRule="auto"/>
+              <w:rPr/>
+            </w:pPr>
+            <w:r>
+              <w:rPr>
+                <w:rtl w:val="0"/>
+              </w:rPr>
+              <w:t xml:space="preserve">BVA Tables</w:t>
+            </w:r>
+          </w:p>
+          <w:p>
+            <w:pPr>
+              <w:keepLines w:val="1"/>
+              <w:spacing w:after="120" w:lineRule="auto"/>
+              <w:rPr/>
+            </w:pPr>
+            <w:r>
+              <w:rPr>
+                <w:rtl w:val="0"/>
+              </w:rPr>
+              <w:t xml:space="preserve">Test Cases Table</w:t>
+            </w:r>
+          </w:p>
         </w:tc>
         <w:tc>
           <w:tcPr>
@@ -3337,6 +3452,31 @@
                 <w:rtl w:val="0"/>
               </w:rPr>
               <w:t xml:space="preserve">Ricardo Cardoso</w:t>
+            </w:r>
+          </w:p>
+          <w:p>
+            <w:pPr>
+              <w:keepNext w:val="0"/>
+              <w:keepLines w:val="1"/>
+              <w:widowControl w:val="0"/>
+              <w:pBdr>
+                <w:top w:space="0" w:sz="0" w:val="nil"/>
+                <w:left w:space="0" w:sz="0" w:val="nil"/>
+                <w:bottom w:space="0" w:sz="0" w:val="nil"/>
+                <w:right w:space="0" w:sz="0" w:val="nil"/>
+                <w:between w:space="0" w:sz="0" w:val="nil"/>
+              </w:pBdr>
+              <w:shd w:fill="auto" w:val="clear"/>
+              <w:spacing w:after="120" w:before="0" w:line="240" w:lineRule="auto"/>
+              <w:ind w:left="0" w:right="0" w:firstLine="0"/>
+              <w:jc w:val="left"/>
+              <w:rPr/>
+            </w:pPr>
+            <w:r>
+              <w:rPr>
+                <w:rtl w:val="0"/>
+              </w:rPr>
+              <w:t xml:space="preserve">Vitor Santos</w:t>
             </w:r>
           </w:p>
         </w:tc>
@@ -4073,11 +4213,61 @@
               <w:t xml:space="preserve">Search Files</w:t>
             </w:r>
           </w:p>
+          <w:p>
+            <w:pPr>
+              <w:keepNext w:val="0"/>
+              <w:keepLines w:val="1"/>
+              <w:widowControl w:val="0"/>
+              <w:pBdr>
+                <w:top w:space="0" w:sz="0" w:val="nil"/>
+                <w:left w:space="0" w:sz="0" w:val="nil"/>
+                <w:bottom w:space="0" w:sz="0" w:val="nil"/>
+                <w:right w:space="0" w:sz="0" w:val="nil"/>
+                <w:between w:space="0" w:sz="0" w:val="nil"/>
+              </w:pBdr>
+              <w:shd w:fill="auto" w:val="clear"/>
+              <w:spacing w:after="120" w:before="0" w:line="240" w:lineRule="auto"/>
+              <w:ind w:left="0" w:right="0" w:firstLine="0"/>
+              <w:jc w:val="left"/>
+              <w:rPr/>
+            </w:pPr>
+            <w:r>
+              <w:rPr>
+                <w:rtl w:val="0"/>
+              </w:rPr>
+              <w:t xml:space="preserve">Code Review</w:t>
+            </w:r>
+          </w:p>
         </w:tc>
         <w:tc>
           <w:tcPr>
             <w:vAlign w:val="top"/>
           </w:tcPr>
+          <w:p>
+            <w:pPr>
+              <w:keepNext w:val="0"/>
+              <w:keepLines w:val="1"/>
+              <w:widowControl w:val="0"/>
+              <w:pBdr>
+                <w:top w:space="0" w:sz="0" w:val="nil"/>
+                <w:left w:space="0" w:sz="0" w:val="nil"/>
+                <w:bottom w:space="0" w:sz="0" w:val="nil"/>
+                <w:right w:space="0" w:sz="0" w:val="nil"/>
+                <w:between w:space="0" w:sz="0" w:val="nil"/>
+              </w:pBdr>
+              <w:shd w:fill="auto" w:val="clear"/>
+              <w:spacing w:after="120" w:before="0" w:line="240" w:lineRule="auto"/>
+              <w:ind w:left="0" w:right="0" w:firstLine="0"/>
+              <w:jc w:val="left"/>
+              <w:rPr/>
+            </w:pPr>
+            <w:r>
+              <w:rPr>
+                <w:rtl w:val="0"/>
+              </w:rPr>
+              <w:t xml:space="preserve">Ricardo Cardoso</w:t>
+            </w:r>
+          </w:p>
           <w:p>
             <w:pPr>
               <w:keepNext w:val="0"/>
@@ -4132,7 +4322,7 @@
               <w:rPr>
                 <w:rtl w:val="0"/>
               </w:rPr>
-              <w:t xml:space="preserve">10/Jan/2019</w:t>
+              <w:t xml:space="preserve">09/Jan/2019</w:t>
             </w:r>
           </w:p>
         </w:tc>
@@ -4162,7 +4352,7 @@
               <w:rPr>
                 <w:rtl w:val="0"/>
               </w:rPr>
-              <w:t xml:space="preserve">2.4</w:t>
+              <w:t xml:space="preserve">2.3</w:t>
             </w:r>
           </w:p>
         </w:tc>
@@ -4172,152 +4362,41 @@
           </w:tcPr>
           <w:p>
             <w:pPr>
-              <w:keepNext w:val="0"/>
-              <w:keepLines w:val="1"/>
-              <w:widowControl w:val="0"/>
-              <w:pBdr>
-                <w:top w:space="0" w:sz="0" w:val="nil"/>
-                <w:left w:space="0" w:sz="0" w:val="nil"/>
-                <w:bottom w:space="0" w:sz="0" w:val="nil"/>
-                <w:right w:space="0" w:sz="0" w:val="nil"/>
-                <w:between w:space="0" w:sz="0" w:val="nil"/>
-              </w:pBdr>
-              <w:shd w:fill="auto" w:val="clear"/>
-              <w:spacing w:after="120" w:before="0" w:line="240" w:lineRule="auto"/>
-              <w:ind w:left="0" w:right="0" w:firstLine="0"/>
-              <w:jc w:val="left"/>
-              <w:rPr/>
-            </w:pPr>
-            <w:r>
-              <w:rPr>
-                <w:rtl w:val="0"/>
-              </w:rPr>
-              <w:t xml:space="preserve">uniqueWords( ) test</w:t>
-            </w:r>
-          </w:p>
-          <w:p>
-            <w:pPr>
-              <w:keepNext w:val="0"/>
-              <w:keepLines w:val="1"/>
-              <w:widowControl w:val="0"/>
-              <w:pBdr>
-                <w:top w:space="0" w:sz="0" w:val="nil"/>
-                <w:left w:space="0" w:sz="0" w:val="nil"/>
-                <w:bottom w:space="0" w:sz="0" w:val="nil"/>
-                <w:right w:space="0" w:sz="0" w:val="nil"/>
-                <w:between w:space="0" w:sz="0" w:val="nil"/>
-              </w:pBdr>
-              <w:shd w:fill="auto" w:val="clear"/>
-              <w:spacing w:after="120" w:before="0" w:line="240" w:lineRule="auto"/>
-              <w:ind w:left="0" w:right="0" w:firstLine="0"/>
-              <w:jc w:val="left"/>
-              <w:rPr/>
-            </w:pPr>
-            <w:r>
-              <w:rPr>
-                <w:rtl w:val="0"/>
-              </w:rPr>
-              <w:t xml:space="preserve">calculoGrauS( ) test</w:t>
-            </w:r>
-          </w:p>
-          <w:p>
-            <w:pPr>
-              <w:keepNext w:val="0"/>
-              <w:keepLines w:val="1"/>
-              <w:widowControl w:val="0"/>
-              <w:pBdr>
-                <w:top w:space="0" w:sz="0" w:val="nil"/>
-                <w:left w:space="0" w:sz="0" w:val="nil"/>
-                <w:bottom w:space="0" w:sz="0" w:val="nil"/>
-                <w:right w:space="0" w:sz="0" w:val="nil"/>
-                <w:between w:space="0" w:sz="0" w:val="nil"/>
-              </w:pBdr>
-              <w:shd w:fill="auto" w:val="clear"/>
-              <w:spacing w:after="120" w:before="0" w:line="240" w:lineRule="auto"/>
-              <w:ind w:left="0" w:right="0" w:firstLine="0"/>
-              <w:jc w:val="left"/>
-              <w:rPr/>
-            </w:pPr>
-            <w:r>
-              <w:rPr>
-                <w:rtl w:val="0"/>
-              </w:rPr>
-              <w:t xml:space="preserve">ESII Project Interface</w:t>
-            </w:r>
-          </w:p>
-          <w:p>
-            <w:pPr>
-              <w:keepNext w:val="0"/>
-              <w:keepLines w:val="1"/>
-              <w:widowControl w:val="0"/>
-              <w:pBdr>
-                <w:top w:space="0" w:sz="0" w:val="nil"/>
-                <w:left w:space="0" w:sz="0" w:val="nil"/>
-                <w:bottom w:space="0" w:sz="0" w:val="nil"/>
-                <w:right w:space="0" w:sz="0" w:val="nil"/>
-                <w:between w:space="0" w:sz="0" w:val="nil"/>
-              </w:pBdr>
-              <w:shd w:fill="auto" w:val="clear"/>
-              <w:spacing w:after="120" w:before="0" w:line="240" w:lineRule="auto"/>
-              <w:ind w:left="0" w:right="0" w:firstLine="0"/>
-              <w:jc w:val="left"/>
-              <w:rPr/>
-            </w:pPr>
-            <w:r>
-              <w:rPr>
-                <w:rtl w:val="0"/>
-              </w:rPr>
-              <w:t xml:space="preserve">Search Files</w:t>
-            </w:r>
-          </w:p>
-          <w:p>
-            <w:pPr>
-              <w:keepNext w:val="0"/>
-              <w:keepLines w:val="1"/>
-              <w:widowControl w:val="0"/>
-              <w:pBdr>
-                <w:top w:space="0" w:sz="0" w:val="nil"/>
-                <w:left w:space="0" w:sz="0" w:val="nil"/>
-                <w:bottom w:space="0" w:sz="0" w:val="nil"/>
-                <w:right w:space="0" w:sz="0" w:val="nil"/>
-                <w:between w:space="0" w:sz="0" w:val="nil"/>
-              </w:pBdr>
-              <w:shd w:fill="auto" w:val="clear"/>
-              <w:spacing w:after="120" w:before="0" w:line="240" w:lineRule="auto"/>
-              <w:ind w:left="0" w:right="0" w:firstLine="0"/>
-              <w:jc w:val="left"/>
-              <w:rPr/>
-            </w:pPr>
-            <w:r>
-              <w:rPr>
-                <w:rtl w:val="0"/>
-              </w:rPr>
-              <w:t xml:space="preserve">JavaDoc Comments</w:t>
-            </w:r>
-          </w:p>
-          <w:p>
-            <w:pPr>
-              <w:keepNext w:val="0"/>
-              <w:keepLines w:val="1"/>
-              <w:widowControl w:val="0"/>
-              <w:pBdr>
-                <w:top w:space="0" w:sz="0" w:val="nil"/>
-                <w:left w:space="0" w:sz="0" w:val="nil"/>
-                <w:bottom w:space="0" w:sz="0" w:val="nil"/>
-                <w:right w:space="0" w:sz="0" w:val="nil"/>
-                <w:between w:space="0" w:sz="0" w:val="nil"/>
-              </w:pBdr>
-              <w:shd w:fill="auto" w:val="clear"/>
-              <w:spacing w:after="120" w:before="0" w:line="240" w:lineRule="auto"/>
-              <w:ind w:left="0" w:right="0" w:firstLine="0"/>
-              <w:jc w:val="left"/>
-              <w:rPr/>
-            </w:pPr>
-            <w:r>
-              <w:rPr>
-                <w:rtl w:val="0"/>
-              </w:rPr>
-              <w:t xml:space="preserve">Test Comments</w:t>
+              <w:keepLines w:val="1"/>
+              <w:spacing w:after="120" w:lineRule="auto"/>
+              <w:rPr/>
+            </w:pPr>
+            <w:r>
+              <w:rPr>
+                <w:rtl w:val="0"/>
+              </w:rPr>
+              <w:t xml:space="preserve">ECP Tables</w:t>
+            </w:r>
+          </w:p>
+          <w:p>
+            <w:pPr>
+              <w:keepLines w:val="1"/>
+              <w:spacing w:after="120" w:lineRule="auto"/>
+              <w:rPr/>
+            </w:pPr>
+            <w:r>
+              <w:rPr>
+                <w:rtl w:val="0"/>
+              </w:rPr>
+              <w:t xml:space="preserve">BVA Tables</w:t>
+            </w:r>
+          </w:p>
+          <w:p>
+            <w:pPr>
+              <w:keepLines w:val="1"/>
+              <w:spacing w:after="120" w:lineRule="auto"/>
+              <w:rPr/>
+            </w:pPr>
+            <w:r>
+              <w:rPr>
+                <w:rtl w:val="0"/>
+              </w:rPr>
+              <w:t xml:space="preserve">Test Cases Table</w:t>
             </w:r>
           </w:p>
         </w:tc>
@@ -4325,31 +4404,6 @@
           <w:tcPr>
             <w:vAlign w:val="top"/>
           </w:tcPr>
-          <w:p>
-            <w:pPr>
-              <w:keepNext w:val="0"/>
-              <w:keepLines w:val="1"/>
-              <w:widowControl w:val="0"/>
-              <w:pBdr>
-                <w:top w:space="0" w:sz="0" w:val="nil"/>
-                <w:left w:space="0" w:sz="0" w:val="nil"/>
-                <w:bottom w:space="0" w:sz="0" w:val="nil"/>
-                <w:right w:space="0" w:sz="0" w:val="nil"/>
-                <w:between w:space="0" w:sz="0" w:val="nil"/>
-              </w:pBdr>
-              <w:shd w:fill="auto" w:val="clear"/>
-              <w:spacing w:after="120" w:before="0" w:line="240" w:lineRule="auto"/>
-              <w:ind w:left="0" w:right="0" w:firstLine="0"/>
-              <w:jc w:val="left"/>
-              <w:rPr/>
-            </w:pPr>
-            <w:r>
-              <w:rPr>
-                <w:rtl w:val="0"/>
-              </w:rPr>
-              <w:t xml:space="preserve">Abílio Castro</w:t>
-            </w:r>
-          </w:p>
           <w:p>
             <w:pPr>
               <w:keepNext w:val="0"/>
@@ -4404,6 +4458,7 @@
               <w:rPr>
                 <w:rtl w:val="0"/>
               </w:rPr>
+              <w:t xml:space="preserve">10/Jan/2019</w:t>
             </w:r>
           </w:p>
         </w:tc>
@@ -4433,6 +4488,7 @@
               <w:rPr>
                 <w:rtl w:val="0"/>
               </w:rPr>
+              <w:t xml:space="preserve">2.4</w:t>
             </w:r>
           </w:p>
         </w:tc>
@@ -4462,6 +4518,132 @@
               <w:rPr>
                 <w:rtl w:val="0"/>
               </w:rPr>
+              <w:t xml:space="preserve">uniqueWords( ) test</w:t>
+            </w:r>
+          </w:p>
+          <w:p>
+            <w:pPr>
+              <w:keepNext w:val="0"/>
+              <w:keepLines w:val="1"/>
+              <w:widowControl w:val="0"/>
+              <w:pBdr>
+                <w:top w:space="0" w:sz="0" w:val="nil"/>
+                <w:left w:space="0" w:sz="0" w:val="nil"/>
+                <w:bottom w:space="0" w:sz="0" w:val="nil"/>
+                <w:right w:space="0" w:sz="0" w:val="nil"/>
+                <w:between w:space="0" w:sz="0" w:val="nil"/>
+              </w:pBdr>
+              <w:shd w:fill="auto" w:val="clear"/>
+              <w:spacing w:after="120" w:before="0" w:line="240" w:lineRule="auto"/>
+              <w:ind w:left="0" w:right="0" w:firstLine="0"/>
+              <w:jc w:val="left"/>
+              <w:rPr/>
+            </w:pPr>
+            <w:r>
+              <w:rPr>
+                <w:rtl w:val="0"/>
+              </w:rPr>
+              <w:t xml:space="preserve">calculoGrauS( ) test</w:t>
+            </w:r>
+          </w:p>
+          <w:p>
+            <w:pPr>
+              <w:keepNext w:val="0"/>
+              <w:keepLines w:val="1"/>
+              <w:widowControl w:val="0"/>
+              <w:pBdr>
+                <w:top w:space="0" w:sz="0" w:val="nil"/>
+                <w:left w:space="0" w:sz="0" w:val="nil"/>
+                <w:bottom w:space="0" w:sz="0" w:val="nil"/>
+                <w:right w:space="0" w:sz="0" w:val="nil"/>
+                <w:between w:space="0" w:sz="0" w:val="nil"/>
+              </w:pBdr>
+              <w:shd w:fill="auto" w:val="clear"/>
+              <w:spacing w:after="120" w:before="0" w:line="240" w:lineRule="auto"/>
+              <w:ind w:left="0" w:right="0" w:firstLine="0"/>
+              <w:jc w:val="left"/>
+              <w:rPr/>
+            </w:pPr>
+            <w:r>
+              <w:rPr>
+                <w:rtl w:val="0"/>
+              </w:rPr>
+              <w:t xml:space="preserve">ESII Project Interface</w:t>
+            </w:r>
+          </w:p>
+          <w:p>
+            <w:pPr>
+              <w:keepNext w:val="0"/>
+              <w:keepLines w:val="1"/>
+              <w:widowControl w:val="0"/>
+              <w:pBdr>
+                <w:top w:space="0" w:sz="0" w:val="nil"/>
+                <w:left w:space="0" w:sz="0" w:val="nil"/>
+                <w:bottom w:space="0" w:sz="0" w:val="nil"/>
+                <w:right w:space="0" w:sz="0" w:val="nil"/>
+                <w:between w:space="0" w:sz="0" w:val="nil"/>
+              </w:pBdr>
+              <w:shd w:fill="auto" w:val="clear"/>
+              <w:spacing w:after="120" w:before="0" w:line="240" w:lineRule="auto"/>
+              <w:ind w:left="0" w:right="0" w:firstLine="0"/>
+              <w:jc w:val="left"/>
+              <w:rPr/>
+            </w:pPr>
+            <w:r>
+              <w:rPr>
+                <w:rtl w:val="0"/>
+              </w:rPr>
+              <w:t xml:space="preserve">Search Files</w:t>
+            </w:r>
+          </w:p>
+          <w:p>
+            <w:pPr>
+              <w:keepNext w:val="0"/>
+              <w:keepLines w:val="1"/>
+              <w:widowControl w:val="0"/>
+              <w:pBdr>
+                <w:top w:space="0" w:sz="0" w:val="nil"/>
+                <w:left w:space="0" w:sz="0" w:val="nil"/>
+                <w:bottom w:space="0" w:sz="0" w:val="nil"/>
+                <w:right w:space="0" w:sz="0" w:val="nil"/>
+                <w:between w:space="0" w:sz="0" w:val="nil"/>
+              </w:pBdr>
+              <w:shd w:fill="auto" w:val="clear"/>
+              <w:spacing w:after="120" w:before="0" w:line="240" w:lineRule="auto"/>
+              <w:ind w:left="0" w:right="0" w:firstLine="0"/>
+              <w:jc w:val="left"/>
+              <w:rPr/>
+            </w:pPr>
+            <w:r>
+              <w:rPr>
+                <w:rtl w:val="0"/>
+              </w:rPr>
+              <w:t xml:space="preserve">JavaDoc Comments</w:t>
+            </w:r>
+          </w:p>
+          <w:p>
+            <w:pPr>
+              <w:keepNext w:val="0"/>
+              <w:keepLines w:val="1"/>
+              <w:widowControl w:val="0"/>
+              <w:pBdr>
+                <w:top w:space="0" w:sz="0" w:val="nil"/>
+                <w:left w:space="0" w:sz="0" w:val="nil"/>
+                <w:bottom w:space="0" w:sz="0" w:val="nil"/>
+                <w:right w:space="0" w:sz="0" w:val="nil"/>
+                <w:between w:space="0" w:sz="0" w:val="nil"/>
+              </w:pBdr>
+              <w:shd w:fill="auto" w:val="clear"/>
+              <w:spacing w:after="120" w:before="0" w:line="240" w:lineRule="auto"/>
+              <w:ind w:left="0" w:right="0" w:firstLine="0"/>
+              <w:jc w:val="left"/>
+              <w:rPr/>
+            </w:pPr>
+            <w:r>
+              <w:rPr>
+                <w:rtl w:val="0"/>
+              </w:rPr>
+              <w:t xml:space="preserve">Test Comments</w:t>
             </w:r>
           </w:p>
         </w:tc>
@@ -4491,6 +4673,32 @@
               <w:rPr>
                 <w:rtl w:val="0"/>
               </w:rPr>
+              <w:t xml:space="preserve">Abílio Castro</w:t>
+            </w:r>
+          </w:p>
+          <w:p>
+            <w:pPr>
+              <w:keepNext w:val="0"/>
+              <w:keepLines w:val="1"/>
+              <w:widowControl w:val="0"/>
+              <w:pBdr>
+                <w:top w:space="0" w:sz="0" w:val="nil"/>
+                <w:left w:space="0" w:sz="0" w:val="nil"/>
+                <w:bottom w:space="0" w:sz="0" w:val="nil"/>
+                <w:right w:space="0" w:sz="0" w:val="nil"/>
+                <w:between w:space="0" w:sz="0" w:val="nil"/>
+              </w:pBdr>
+              <w:shd w:fill="auto" w:val="clear"/>
+              <w:spacing w:after="120" w:before="0" w:line="240" w:lineRule="auto"/>
+              <w:ind w:left="0" w:right="0" w:firstLine="0"/>
+              <w:jc w:val="left"/>
+              <w:rPr/>
+            </w:pPr>
+            <w:r>
+              <w:rPr>
+                <w:rtl w:val="0"/>
+              </w:rPr>
+              <w:t xml:space="preserve">Vitor Santos</w:t>
             </w:r>
           </w:p>
         </w:tc>
@@ -4887,7 +5095,7 @@
         <w:p>
           <w:pPr>
             <w:tabs>
-              <w:tab w:val="right" w:pos="9360.000000000002"/>
+              <w:tab w:val="right" w:pos="9360"/>
             </w:tabs>
             <w:spacing w:before="80" w:line="240" w:lineRule="auto"/>
             <w:ind w:left="0" w:firstLine="0"/>
@@ -4952,7 +5160,7 @@
         <w:p>
           <w:pPr>
             <w:tabs>
-              <w:tab w:val="right" w:pos="9360.000000000002"/>
+              <w:tab w:val="right" w:pos="9360"/>
             </w:tabs>
             <w:spacing w:before="60" w:line="240" w:lineRule="auto"/>
             <w:ind w:left="360" w:firstLine="0"/>
@@ -5012,7 +5220,7 @@
         <w:p>
           <w:pPr>
             <w:tabs>
-              <w:tab w:val="right" w:pos="9360.000000000002"/>
+              <w:tab w:val="right" w:pos="9360"/>
             </w:tabs>
             <w:spacing w:before="60" w:line="240" w:lineRule="auto"/>
             <w:ind w:left="360" w:firstLine="0"/>
@@ -5072,7 +5280,7 @@
         <w:p>
           <w:pPr>
             <w:tabs>
-              <w:tab w:val="right" w:pos="9360.000000000002"/>
+              <w:tab w:val="right" w:pos="9360"/>
             </w:tabs>
             <w:spacing w:before="60" w:line="240" w:lineRule="auto"/>
             <w:ind w:left="360" w:firstLine="0"/>
@@ -5132,7 +5340,7 @@
         <w:p>
           <w:pPr>
             <w:tabs>
-              <w:tab w:val="right" w:pos="9360.000000000002"/>
+              <w:tab w:val="right" w:pos="9360"/>
             </w:tabs>
             <w:spacing w:before="60" w:line="240" w:lineRule="auto"/>
             <w:ind w:left="360" w:firstLine="0"/>
@@ -5178,7 +5386,7 @@
               <w:szCs w:val="24"/>
               <w:rtl w:val="0"/>
             </w:rPr>
-            <w:t xml:space="preserve">6</w:t>
+            <w:t xml:space="preserve">7</w:t>
           </w:r>
           <w:r>
             <w:fldChar w:fldCharType="end"/>
@@ -5192,7 +5400,7 @@
         <w:p>
           <w:pPr>
             <w:tabs>
-              <w:tab w:val="right" w:pos="9360.000000000002"/>
+              <w:tab w:val="right" w:pos="9360"/>
             </w:tabs>
             <w:spacing w:before="60" w:line="240" w:lineRule="auto"/>
             <w:ind w:left="360" w:firstLine="0"/>
@@ -5238,7 +5446,7 @@
               <w:szCs w:val="24"/>
               <w:rtl w:val="0"/>
             </w:rPr>
-            <w:t xml:space="preserve">6</w:t>
+            <w:t xml:space="preserve">7</w:t>
           </w:r>
           <w:r>
             <w:fldChar w:fldCharType="end"/>
@@ -5252,7 +5460,7 @@
         <w:p>
           <w:pPr>
             <w:tabs>
-              <w:tab w:val="right" w:pos="9360.000000000002"/>
+              <w:tab w:val="right" w:pos="9360"/>
             </w:tabs>
             <w:spacing w:before="200" w:line="240" w:lineRule="auto"/>
             <w:ind w:left="0" w:firstLine="0"/>
@@ -5298,7 +5506,7 @@
               <w:szCs w:val="24"/>
               <w:rtl w:val="0"/>
             </w:rPr>
-            <w:t xml:space="preserve">7</w:t>
+            <w:t xml:space="preserve">8</w:t>
           </w:r>
           <w:r>
             <w:fldChar w:fldCharType="end"/>
@@ -5312,7 +5520,7 @@
         <w:p>
           <w:pPr>
             <w:tabs>
-              <w:tab w:val="right" w:pos="9360.000000000002"/>
+              <w:tab w:val="right" w:pos="9360"/>
             </w:tabs>
             <w:spacing w:before="60" w:line="240" w:lineRule="auto"/>
             <w:ind w:left="360" w:firstLine="0"/>
@@ -5358,7 +5566,7 @@
               <w:szCs w:val="24"/>
               <w:rtl w:val="0"/>
             </w:rPr>
-            <w:t xml:space="preserve">7</w:t>
+            <w:t xml:space="preserve">8</w:t>
           </w:r>
           <w:r>
             <w:fldChar w:fldCharType="end"/>
@@ -5372,7 +5580,7 @@
         <w:p>
           <w:pPr>
             <w:tabs>
-              <w:tab w:val="right" w:pos="9360.000000000002"/>
+              <w:tab w:val="right" w:pos="9360"/>
             </w:tabs>
             <w:spacing w:before="60" w:line="240" w:lineRule="auto"/>
             <w:ind w:left="360" w:firstLine="0"/>
@@ -5418,7 +5626,7 @@
               <w:szCs w:val="24"/>
               <w:rtl w:val="0"/>
             </w:rPr>
-            <w:t xml:space="preserve">7</w:t>
+            <w:t xml:space="preserve">8</w:t>
           </w:r>
           <w:r>
             <w:fldChar w:fldCharType="end"/>
@@ -5432,7 +5640,7 @@
         <w:p>
           <w:pPr>
             <w:tabs>
-              <w:tab w:val="right" w:pos="9360.000000000002"/>
+              <w:tab w:val="right" w:pos="9360"/>
             </w:tabs>
             <w:spacing w:before="200" w:line="240" w:lineRule="auto"/>
             <w:ind w:left="0" w:firstLine="0"/>
@@ -5478,7 +5686,7 @@
               <w:szCs w:val="24"/>
               <w:rtl w:val="0"/>
             </w:rPr>
-            <w:t xml:space="preserve">8</w:t>
+            <w:t xml:space="preserve">9</w:t>
           </w:r>
           <w:r>
             <w:fldChar w:fldCharType="end"/>
@@ -5492,7 +5700,7 @@
         <w:p>
           <w:pPr>
             <w:tabs>
-              <w:tab w:val="right" w:pos="9360.000000000002"/>
+              <w:tab w:val="right" w:pos="9360"/>
             </w:tabs>
             <w:spacing w:before="60" w:line="240" w:lineRule="auto"/>
             <w:ind w:left="360" w:firstLine="0"/>
@@ -5538,7 +5746,7 @@
               <w:szCs w:val="24"/>
               <w:rtl w:val="0"/>
             </w:rPr>
-            <w:t xml:space="preserve">8</w:t>
+            <w:t xml:space="preserve">9</w:t>
           </w:r>
           <w:r>
             <w:fldChar w:fldCharType="end"/>
@@ -5552,7 +5760,7 @@
         <w:p>
           <w:pPr>
             <w:tabs>
-              <w:tab w:val="right" w:pos="9360.000000000002"/>
+              <w:tab w:val="right" w:pos="9360"/>
             </w:tabs>
             <w:spacing w:before="60" w:line="240" w:lineRule="auto"/>
             <w:ind w:left="720" w:firstLine="0"/>
@@ -5598,7 +5806,7 @@
               <w:szCs w:val="24"/>
               <w:rtl w:val="0"/>
             </w:rPr>
-            <w:t xml:space="preserve">8</w:t>
+            <w:t xml:space="preserve">9</w:t>
           </w:r>
           <w:r>
             <w:fldChar w:fldCharType="end"/>
@@ -5612,7 +5820,7 @@
         <w:p>
           <w:pPr>
             <w:tabs>
-              <w:tab w:val="right" w:pos="9360.000000000002"/>
+              <w:tab w:val="right" w:pos="9360"/>
             </w:tabs>
             <w:spacing w:before="60" w:line="240" w:lineRule="auto"/>
             <w:ind w:left="720" w:firstLine="0"/>
@@ -5658,7 +5866,7 @@
               <w:szCs w:val="24"/>
               <w:rtl w:val="0"/>
             </w:rPr>
-            <w:t xml:space="preserve">8</w:t>
+            <w:t xml:space="preserve">9</w:t>
           </w:r>
           <w:r>
             <w:fldChar w:fldCharType="end"/>
@@ -5672,7 +5880,7 @@
         <w:p>
           <w:pPr>
             <w:tabs>
-              <w:tab w:val="right" w:pos="9360.000000000002"/>
+              <w:tab w:val="right" w:pos="9360"/>
             </w:tabs>
             <w:spacing w:before="60" w:line="240" w:lineRule="auto"/>
             <w:ind w:left="360" w:firstLine="0"/>
@@ -5718,7 +5926,7 @@
               <w:szCs w:val="24"/>
               <w:rtl w:val="0"/>
             </w:rPr>
-            <w:t xml:space="preserve">8</w:t>
+            <w:t xml:space="preserve">9</w:t>
           </w:r>
           <w:r>
             <w:fldChar w:fldCharType="end"/>
@@ -5732,7 +5940,7 @@
         <w:p>
           <w:pPr>
             <w:tabs>
-              <w:tab w:val="right" w:pos="9360.000000000002"/>
+              <w:tab w:val="right" w:pos="9360"/>
             </w:tabs>
             <w:spacing w:before="60" w:line="240" w:lineRule="auto"/>
             <w:ind w:left="720" w:firstLine="0"/>
@@ -5778,7 +5986,7 @@
               <w:szCs w:val="24"/>
               <w:rtl w:val="0"/>
             </w:rPr>
-            <w:t xml:space="preserve">8</w:t>
+            <w:t xml:space="preserve">9</w:t>
           </w:r>
           <w:r>
             <w:fldChar w:fldCharType="end"/>
@@ -5792,7 +6000,7 @@
         <w:p>
           <w:pPr>
             <w:tabs>
-              <w:tab w:val="right" w:pos="9360.000000000002"/>
+              <w:tab w:val="right" w:pos="9360"/>
             </w:tabs>
             <w:spacing w:before="60" w:line="240" w:lineRule="auto"/>
             <w:ind w:left="720" w:firstLine="0"/>
@@ -5838,7 +6046,7 @@
               <w:szCs w:val="24"/>
               <w:rtl w:val="0"/>
             </w:rPr>
-            <w:t xml:space="preserve">8</w:t>
+            <w:t xml:space="preserve">9</w:t>
           </w:r>
           <w:r>
             <w:fldChar w:fldCharType="end"/>
@@ -5852,7 +6060,7 @@
         <w:p>
           <w:pPr>
             <w:tabs>
-              <w:tab w:val="right" w:pos="9360.000000000002"/>
+              <w:tab w:val="right" w:pos="9360"/>
             </w:tabs>
             <w:spacing w:before="60" w:line="240" w:lineRule="auto"/>
             <w:ind w:left="360" w:firstLine="0"/>
@@ -5898,7 +6106,7 @@
               <w:szCs w:val="24"/>
               <w:rtl w:val="0"/>
             </w:rPr>
-            <w:t xml:space="preserve">9</w:t>
+            <w:t xml:space="preserve">10</w:t>
           </w:r>
           <w:r>
             <w:fldChar w:fldCharType="end"/>
@@ -5912,7 +6120,7 @@
         <w:p>
           <w:pPr>
             <w:tabs>
-              <w:tab w:val="right" w:pos="9360.000000000002"/>
+              <w:tab w:val="right" w:pos="9360"/>
             </w:tabs>
             <w:spacing w:before="60" w:line="240" w:lineRule="auto"/>
             <w:ind w:left="720" w:firstLine="0"/>
@@ -5958,7 +6166,7 @@
               <w:szCs w:val="24"/>
               <w:rtl w:val="0"/>
             </w:rPr>
-            <w:t xml:space="preserve">9</w:t>
+            <w:t xml:space="preserve">10</w:t>
           </w:r>
           <w:r>
             <w:fldChar w:fldCharType="end"/>
@@ -5972,7 +6180,7 @@
         <w:p>
           <w:pPr>
             <w:tabs>
-              <w:tab w:val="right" w:pos="9360.000000000002"/>
+              <w:tab w:val="right" w:pos="9360"/>
             </w:tabs>
             <w:spacing w:before="60" w:line="240" w:lineRule="auto"/>
             <w:ind w:left="720" w:firstLine="0"/>
@@ -6018,7 +6226,7 @@
               <w:szCs w:val="24"/>
               <w:rtl w:val="0"/>
             </w:rPr>
-            <w:t xml:space="preserve">9</w:t>
+            <w:t xml:space="preserve">10</w:t>
           </w:r>
           <w:r>
             <w:fldChar w:fldCharType="end"/>
@@ -6032,7 +6240,7 @@
         <w:p>
           <w:pPr>
             <w:tabs>
-              <w:tab w:val="right" w:pos="9360.000000000002"/>
+              <w:tab w:val="right" w:pos="9360"/>
             </w:tabs>
             <w:spacing w:before="200" w:line="240" w:lineRule="auto"/>
             <w:ind w:left="0" w:firstLine="0"/>
@@ -6078,7 +6286,7 @@
               <w:szCs w:val="24"/>
               <w:rtl w:val="0"/>
             </w:rPr>
-            <w:t xml:space="preserve">10</w:t>
+            <w:t xml:space="preserve">11</w:t>
           </w:r>
           <w:r>
             <w:fldChar w:fldCharType="end"/>
@@ -6092,7 +6300,7 @@
         <w:p>
           <w:pPr>
             <w:tabs>
-              <w:tab w:val="right" w:pos="9360.000000000002"/>
+              <w:tab w:val="right" w:pos="9360"/>
             </w:tabs>
             <w:spacing w:before="60" w:line="240" w:lineRule="auto"/>
             <w:ind w:left="360" w:firstLine="0"/>
@@ -6138,7 +6346,7 @@
               <w:szCs w:val="24"/>
               <w:rtl w:val="0"/>
             </w:rPr>
-            <w:t xml:space="preserve">10</w:t>
+            <w:t xml:space="preserve">11</w:t>
           </w:r>
           <w:r>
             <w:fldChar w:fldCharType="end"/>
@@ -6152,7 +6360,7 @@
         <w:p>
           <w:pPr>
             <w:tabs>
-              <w:tab w:val="right" w:pos="9360.000000000002"/>
+              <w:tab w:val="right" w:pos="9360"/>
             </w:tabs>
             <w:spacing w:before="60" w:line="240" w:lineRule="auto"/>
             <w:ind w:left="360" w:firstLine="0"/>
@@ -6198,7 +6406,7 @@
               <w:szCs w:val="24"/>
               <w:rtl w:val="0"/>
             </w:rPr>
-            <w:t xml:space="preserve">10</w:t>
+            <w:t xml:space="preserve">11</w:t>
           </w:r>
           <w:r>
             <w:fldChar w:fldCharType="end"/>
@@ -6212,7 +6420,7 @@
         <w:p>
           <w:pPr>
             <w:tabs>
-              <w:tab w:val="right" w:pos="9360.000000000002"/>
+              <w:tab w:val="right" w:pos="9360"/>
             </w:tabs>
             <w:spacing w:before="60" w:line="240" w:lineRule="auto"/>
             <w:ind w:left="360" w:firstLine="0"/>
@@ -6258,7 +6466,7 @@
               <w:szCs w:val="24"/>
               <w:rtl w:val="0"/>
             </w:rPr>
-            <w:t xml:space="preserve">10</w:t>
+            <w:t xml:space="preserve">11</w:t>
           </w:r>
           <w:r>
             <w:fldChar w:fldCharType="end"/>
@@ -6272,7 +6480,7 @@
         <w:p>
           <w:pPr>
             <w:tabs>
-              <w:tab w:val="right" w:pos="9360.000000000002"/>
+              <w:tab w:val="right" w:pos="9360"/>
             </w:tabs>
             <w:spacing w:before="200" w:line="240" w:lineRule="auto"/>
             <w:ind w:left="0" w:firstLine="0"/>
@@ -6318,7 +6526,7 @@
               <w:szCs w:val="24"/>
               <w:rtl w:val="0"/>
             </w:rPr>
-            <w:t xml:space="preserve">10</w:t>
+            <w:t xml:space="preserve">11</w:t>
           </w:r>
           <w:r>
             <w:fldChar w:fldCharType="end"/>
@@ -6332,7 +6540,187 @@
         <w:p>
           <w:pPr>
             <w:tabs>
-              <w:tab w:val="right" w:pos="9360.000000000002"/>
+              <w:tab w:val="right" w:pos="9360"/>
+            </w:tabs>
+            <w:spacing w:before="60" w:line="240" w:lineRule="auto"/>
+            <w:ind w:left="360" w:firstLine="0"/>
+            <w:rPr>
+              <w:rFonts w:ascii="Times New Roman" w:cs="Times New Roman" w:eastAsia="Times New Roman" w:hAnsi="Times New Roman"/>
+              <w:b w:val="0"/>
+              <w:sz w:val="24"/>
+              <w:szCs w:val="24"/>
+            </w:rPr>
+          </w:pPr>
+          <w:hyperlink w:anchor="_vz93bz2hy8y0">
+            <w:r>
+              <w:rPr>
+                <w:rFonts w:ascii="Times New Roman" w:cs="Times New Roman" w:eastAsia="Times New Roman" w:hAnsi="Times New Roman"/>
+                <w:b w:val="0"/>
+                <w:sz w:val="24"/>
+                <w:szCs w:val="24"/>
+                <w:rtl w:val="0"/>
+              </w:rPr>
+              <w:t xml:space="preserve">Software Tools</w:t>
+            </w:r>
+          </w:hyperlink>
+          <w:r>
+            <w:rPr>
+              <w:rFonts w:ascii="Times New Roman" w:cs="Times New Roman" w:eastAsia="Times New Roman" w:hAnsi="Times New Roman"/>
+              <w:b w:val="0"/>
+              <w:sz w:val="24"/>
+              <w:szCs w:val="24"/>
+              <w:rtl w:val="0"/>
+            </w:rPr>
+            <w:tab/>
+          </w:r>
+          <w:r>
+            <w:fldChar w:fldCharType="begin"/>
+            <w:instrText xml:space="preserve"> PAGEREF _vz93bz2hy8y0 \h </w:instrText>
+            <w:fldChar w:fldCharType="separate"/>
+          </w:r>
+          <w:r>
+            <w:rPr>
+              <w:rFonts w:ascii="Times New Roman" w:cs="Times New Roman" w:eastAsia="Times New Roman" w:hAnsi="Times New Roman"/>
+              <w:b w:val="0"/>
+              <w:sz w:val="24"/>
+              <w:szCs w:val="24"/>
+              <w:rtl w:val="0"/>
+            </w:rPr>
+            <w:t xml:space="preserve">11</w:t>
+          </w:r>
+          <w:r>
+            <w:fldChar w:fldCharType="end"/>
+          </w:r>
+          <w:r>
+            <w:rPr>
+              <w:rtl w:val="0"/>
+            </w:rPr>
+          </w:r>
+        </w:p>
+        <w:p>
+          <w:pPr>
+            <w:tabs>
+              <w:tab w:val="right" w:pos="9360"/>
+            </w:tabs>
+            <w:spacing w:before="60" w:line="240" w:lineRule="auto"/>
+            <w:ind w:left="360" w:firstLine="0"/>
+            <w:rPr>
+              <w:rFonts w:ascii="Times New Roman" w:cs="Times New Roman" w:eastAsia="Times New Roman" w:hAnsi="Times New Roman"/>
+              <w:b w:val="0"/>
+              <w:sz w:val="24"/>
+              <w:szCs w:val="24"/>
+            </w:rPr>
+          </w:pPr>
+          <w:hyperlink w:anchor="_b97989y303qq">
+            <w:r>
+              <w:rPr>
+                <w:rFonts w:ascii="Times New Roman" w:cs="Times New Roman" w:eastAsia="Times New Roman" w:hAnsi="Times New Roman"/>
+                <w:b w:val="0"/>
+                <w:sz w:val="24"/>
+                <w:szCs w:val="24"/>
+                <w:rtl w:val="0"/>
+              </w:rPr>
+              <w:t xml:space="preserve">Personnel</w:t>
+            </w:r>
+          </w:hyperlink>
+          <w:r>
+            <w:rPr>
+              <w:rFonts w:ascii="Times New Roman" w:cs="Times New Roman" w:eastAsia="Times New Roman" w:hAnsi="Times New Roman"/>
+              <w:b w:val="0"/>
+              <w:sz w:val="24"/>
+              <w:szCs w:val="24"/>
+              <w:rtl w:val="0"/>
+            </w:rPr>
+            <w:tab/>
+          </w:r>
+          <w:r>
+            <w:fldChar w:fldCharType="begin"/>
+            <w:instrText xml:space="preserve"> PAGEREF _b97989y303qq \h </w:instrText>
+            <w:fldChar w:fldCharType="separate"/>
+          </w:r>
+          <w:r>
+            <w:rPr>
+              <w:rFonts w:ascii="Times New Roman" w:cs="Times New Roman" w:eastAsia="Times New Roman" w:hAnsi="Times New Roman"/>
+              <w:b w:val="0"/>
+              <w:sz w:val="24"/>
+              <w:szCs w:val="24"/>
+              <w:rtl w:val="0"/>
+            </w:rPr>
+            <w:t xml:space="preserve">11</w:t>
+          </w:r>
+          <w:r>
+            <w:fldChar w:fldCharType="end"/>
+          </w:r>
+          <w:r>
+            <w:rPr>
+              <w:rtl w:val="0"/>
+            </w:rPr>
+          </w:r>
+        </w:p>
+        <w:p>
+          <w:pPr>
+            <w:tabs>
+              <w:tab w:val="right" w:pos="9360"/>
+            </w:tabs>
+            <w:spacing w:before="60" w:line="240" w:lineRule="auto"/>
+            <w:ind w:left="360" w:firstLine="0"/>
+            <w:rPr>
+              <w:rFonts w:ascii="Times New Roman" w:cs="Times New Roman" w:eastAsia="Times New Roman" w:hAnsi="Times New Roman"/>
+              <w:b w:val="0"/>
+              <w:sz w:val="24"/>
+              <w:szCs w:val="24"/>
+            </w:rPr>
+          </w:pPr>
+          <w:hyperlink w:anchor="_94bdw69ly70u">
+            <w:r>
+              <w:rPr>
+                <w:rFonts w:ascii="Times New Roman" w:cs="Times New Roman" w:eastAsia="Times New Roman" w:hAnsi="Times New Roman"/>
+                <w:b w:val="0"/>
+                <w:sz w:val="24"/>
+                <w:szCs w:val="24"/>
+                <w:rtl w:val="0"/>
+              </w:rPr>
+              <w:t xml:space="preserve">Training Required</w:t>
+            </w:r>
+          </w:hyperlink>
+          <w:r>
+            <w:rPr>
+              <w:rFonts w:ascii="Times New Roman" w:cs="Times New Roman" w:eastAsia="Times New Roman" w:hAnsi="Times New Roman"/>
+              <w:b w:val="0"/>
+              <w:sz w:val="24"/>
+              <w:szCs w:val="24"/>
+              <w:rtl w:val="0"/>
+            </w:rPr>
+            <w:tab/>
+          </w:r>
+          <w:r>
+            <w:fldChar w:fldCharType="begin"/>
+            <w:instrText xml:space="preserve"> PAGEREF _94bdw69ly70u \h </w:instrText>
+            <w:fldChar w:fldCharType="separate"/>
+          </w:r>
+          <w:r>
+            <w:rPr>
+              <w:rFonts w:ascii="Times New Roman" w:cs="Times New Roman" w:eastAsia="Times New Roman" w:hAnsi="Times New Roman"/>
+              <w:b w:val="0"/>
+              <w:sz w:val="24"/>
+              <w:szCs w:val="24"/>
+              <w:rtl w:val="0"/>
+            </w:rPr>
+            <w:t xml:space="preserve">11</w:t>
+          </w:r>
+          <w:r>
+            <w:fldChar w:fldCharType="end"/>
+          </w:r>
+          <w:r>
+            <w:rPr>
+              <w:rtl w:val="0"/>
+            </w:rPr>
+          </w:r>
+        </w:p>
+        <w:p>
+          <w:pPr>
+            <w:tabs>
+              <w:tab w:val="right" w:pos="9360"/>
             </w:tabs>
             <w:spacing w:after="80" w:before="200" w:line="240" w:lineRule="auto"/>
             <w:ind w:left="0" w:firstLine="0"/>
@@ -6378,7 +6766,7 @@
               <w:szCs w:val="24"/>
               <w:rtl w:val="0"/>
             </w:rPr>
-            <w:t xml:space="preserve">10</w:t>
+            <w:t xml:space="preserve">12</w:t>
           </w:r>
           <w:r>
             <w:fldChar w:fldCharType="end"/>
@@ -6402,7 +6790,7 @@
           <w:vertAlign w:val="baseline"/>
         </w:rPr>
       </w:pPr>
-      <w:bookmarkStart w:colFirst="0" w:colLast="0" w:name="_e277eh4aroix" w:id="0"/>
+      <w:bookmarkStart w:colFirst="0" w:colLast="0" w:name="_w3ozmpdvnyci" w:id="0"/>
       <w:bookmarkEnd w:id="0"/>
       <w:r>
         <w:br w:type="page"/>
@@ -7363,10 +7751,46 @@
     </w:p>
     <w:p>
       <w:pPr>
-        <w:rPr>
-          <w:vertAlign w:val="baseline"/>
-        </w:rPr>
-      </w:pPr>
+        <w:rPr/>
+      </w:pPr>
+      <w:r>
+        <w:rPr>
+          <w:rtl w:val="0"/>
+        </w:rPr>
+      </w:r>
+    </w:p>
+    <w:p>
+      <w:pPr>
+        <w:rPr/>
+      </w:pPr>
+      <w:r>
+        <w:rPr>
+          <w:rtl w:val="0"/>
+        </w:rPr>
+        <w:t xml:space="preserve">Code Reviewer -</w:t>
+      </w:r>
+    </w:p>
+    <w:p>
+      <w:pPr>
+        <w:rPr/>
+      </w:pPr>
+      <w:r>
+        <w:rPr>
+          <w:rtl w:val="0"/>
+        </w:rPr>
+        <w:t xml:space="preserve">Code Tester - </w:t>
+      </w:r>
+    </w:p>
+    <w:p>
+      <w:pPr>
+        <w:rPr/>
+      </w:pPr>
+      <w:r>
+        <w:rPr>
+          <w:rtl w:val="0"/>
+        </w:rPr>
+        <w:t xml:space="preserve">SCRUM Master - </w:t>
+      </w:r>
       <w:r>
         <w:rPr>
           <w:rtl w:val="0"/>
@@ -7425,40 +7849,6 @@
     </w:p>
     <w:p>
       <w:pPr>
-        <w:pStyle w:val="Heading2"/>
-        <w:keepNext w:val="0"/>
-        <w:numPr>
-          <w:ilvl w:val="1"/>
-          <w:numId w:val="3"/>
-        </w:numPr>
-        <w:ind w:left="0" w:firstLine="0"/>
-        <w:rPr/>
-      </w:pPr>
-      <w:bookmarkStart w:colFirst="0" w:colLast="0" w:name="_jet2lijg3wky" w:id="30"/>
-      <w:bookmarkEnd w:id="30"/>
-      <w:r>
-        <w:rPr>
-          <w:b w:val="1"/>
-          <w:vertAlign w:val="baseline"/>
-          <w:rtl w:val="0"/>
-        </w:rPr>
-        <w:t xml:space="preserve">Tools, Environment, and Infrastructure</w:t>
-      </w:r>
-    </w:p>
-    <w:p>
-      <w:pPr>
-        <w:rPr>
-          <w:vertAlign w:val="baseline"/>
-        </w:rPr>
-      </w:pPr>
-      <w:r>
-        <w:rPr>
-          <w:rtl w:val="0"/>
-        </w:rPr>
-      </w:r>
-    </w:p>
-    <w:p>
-      <w:pPr>
         <w:keepNext w:val="0"/>
         <w:keepLines w:val="0"/>
         <w:widowControl w:val="0"/>
@@ -7474,131 +7864,284 @@
         <w:ind w:left="0" w:right="0" w:firstLine="0"/>
         <w:jc w:val="left"/>
         <w:rPr>
-          <w:rFonts w:ascii="Times New Roman" w:cs="Times New Roman" w:eastAsia="Times New Roman" w:hAnsi="Times New Roman"/>
-          <w:b w:val="0"/>
           <w:i w:val="1"/>
-          <w:smallCaps w:val="0"/>
-          <w:strike w:val="0"/>
           <w:color w:val="0000ff"/>
-          <w:sz w:val="20"/>
-          <w:szCs w:val="20"/>
-          <w:u w:val="none"/>
-          <w:shd w:fill="auto" w:val="clear"/>
+        </w:rPr>
+      </w:pPr>
+      <w:bookmarkStart w:colFirst="0" w:colLast="0" w:name="_xf5jq6kjfhs" w:id="30"/>
+      <w:bookmarkEnd w:id="30"/>
+      <w:r>
+        <w:rPr>
+          <w:rtl w:val="0"/>
+        </w:rPr>
+      </w:r>
+    </w:p>
+    <w:p>
+      <w:pPr>
+        <w:pStyle w:val="Heading2"/>
+        <w:keepNext w:val="0"/>
+        <w:numPr>
+          <w:ilvl w:val="1"/>
+          <w:numId w:val="3"/>
+        </w:numPr>
+        <w:ind w:left="0" w:firstLine="0"/>
+        <w:rPr/>
+      </w:pPr>
+      <w:bookmarkStart w:colFirst="0" w:colLast="0" w:name="_jet2lijg3wky" w:id="31"/>
+      <w:bookmarkEnd w:id="31"/>
+      <w:r>
+        <w:rPr>
+          <w:b w:val="1"/>
           <w:vertAlign w:val="baseline"/>
-        </w:rPr>
-      </w:pPr>
-      <w:r>
-        <w:rPr>
-          <w:rFonts w:ascii="Times New Roman" w:cs="Times New Roman" w:eastAsia="Times New Roman" w:hAnsi="Times New Roman"/>
-          <w:b w:val="0"/>
-          <w:i w:val="1"/>
-          <w:smallCaps w:val="0"/>
-          <w:strike w:val="0"/>
-          <w:color w:val="0000ff"/>
-          <w:sz w:val="20"/>
-          <w:szCs w:val="20"/>
-          <w:u w:val="none"/>
-          <w:shd w:fill="auto" w:val="clear"/>
-          <w:vertAlign w:val="baseline"/>
-          <w:rtl w:val="0"/>
-        </w:rPr>
-        <w:t xml:space="preserve">[Describe the computing environment and software tools to be used in fulfilling the CM functions throughout the project or product lifecycle. </w:t>
-      </w:r>
-    </w:p>
-    <w:p>
-      <w:pPr>
-        <w:keepNext w:val="0"/>
-        <w:keepLines w:val="0"/>
-        <w:widowControl w:val="0"/>
-        <w:pBdr>
-          <w:top w:space="0" w:sz="0" w:val="nil"/>
-          <w:left w:space="0" w:sz="0" w:val="nil"/>
-          <w:bottom w:space="0" w:sz="0" w:val="nil"/>
-          <w:right w:space="0" w:sz="0" w:val="nil"/>
-          <w:between w:space="0" w:sz="0" w:val="nil"/>
-        </w:pBdr>
-        <w:shd w:fill="auto" w:val="clear"/>
-        <w:spacing w:after="120" w:before="0" w:line="240" w:lineRule="auto"/>
-        <w:ind w:left="0" w:right="0" w:firstLine="0"/>
-        <w:jc w:val="left"/>
-        <w:rPr>
-          <w:rFonts w:ascii="Times New Roman" w:cs="Times New Roman" w:eastAsia="Times New Roman" w:hAnsi="Times New Roman"/>
-          <w:b w:val="0"/>
-          <w:i w:val="1"/>
-          <w:smallCaps w:val="0"/>
-          <w:strike w:val="0"/>
-          <w:color w:val="0000ff"/>
-          <w:sz w:val="20"/>
-          <w:szCs w:val="20"/>
-          <w:u w:val="none"/>
-          <w:shd w:fill="auto" w:val="clear"/>
-          <w:vertAlign w:val="baseline"/>
-        </w:rPr>
-      </w:pPr>
-      <w:r>
-        <w:rPr>
-          <w:rFonts w:ascii="Times New Roman" w:cs="Times New Roman" w:eastAsia="Times New Roman" w:hAnsi="Times New Roman"/>
-          <w:b w:val="0"/>
-          <w:i w:val="1"/>
-          <w:smallCaps w:val="0"/>
-          <w:strike w:val="0"/>
-          <w:color w:val="0000ff"/>
-          <w:sz w:val="20"/>
-          <w:szCs w:val="20"/>
-          <w:u w:val="none"/>
-          <w:shd w:fill="auto" w:val="clear"/>
-          <w:vertAlign w:val="baseline"/>
-          <w:rtl w:val="0"/>
-        </w:rPr>
-        <w:t xml:space="preserve">Describe the tools and procedures required used to version control configuration items generated throughout the project or product lifecycle.</w:t>
-      </w:r>
-    </w:p>
-    <w:p>
-      <w:pPr>
-        <w:keepNext w:val="0"/>
-        <w:keepLines w:val="0"/>
-        <w:widowControl w:val="0"/>
-        <w:pBdr>
-          <w:top w:space="0" w:sz="0" w:val="nil"/>
-          <w:left w:space="0" w:sz="0" w:val="nil"/>
-          <w:bottom w:space="0" w:sz="0" w:val="nil"/>
-          <w:right w:space="0" w:sz="0" w:val="nil"/>
-          <w:between w:space="0" w:sz="0" w:val="nil"/>
-        </w:pBdr>
-        <w:shd w:fill="auto" w:val="clear"/>
-        <w:spacing w:after="120" w:before="0" w:line="240" w:lineRule="auto"/>
-        <w:ind w:left="0" w:right="0" w:firstLine="0"/>
-        <w:jc w:val="left"/>
-        <w:rPr>
-          <w:rFonts w:ascii="Times New Roman" w:cs="Times New Roman" w:eastAsia="Times New Roman" w:hAnsi="Times New Roman"/>
-          <w:b w:val="0"/>
-          <w:i w:val="1"/>
-          <w:smallCaps w:val="0"/>
-          <w:strike w:val="0"/>
-          <w:color w:val="0000ff"/>
-          <w:sz w:val="20"/>
-          <w:szCs w:val="20"/>
-          <w:u w:val="none"/>
-          <w:shd w:fill="auto" w:val="clear"/>
-          <w:vertAlign w:val="baseline"/>
-        </w:rPr>
-      </w:pPr>
-      <w:r>
-        <w:rPr>
-          <w:rFonts w:ascii="Times New Roman" w:cs="Times New Roman" w:eastAsia="Times New Roman" w:hAnsi="Times New Roman"/>
-          <w:b w:val="0"/>
-          <w:i w:val="1"/>
-          <w:smallCaps w:val="0"/>
-          <w:strike w:val="0"/>
-          <w:color w:val="0000ff"/>
-          <w:sz w:val="20"/>
-          <w:szCs w:val="20"/>
-          <w:u w:val="none"/>
-          <w:shd w:fill="auto" w:val="clear"/>
-          <w:vertAlign w:val="baseline"/>
-          <w:rtl w:val="0"/>
-        </w:rPr>
-        <w:t xml:space="preserve">Issues involved in setting up the CM environment include:</w:t>
+          <w:rtl w:val="0"/>
+        </w:rPr>
+        <w:t xml:space="preserve">Tools, Environment, and Infrastructure</w:t>
+      </w:r>
+    </w:p>
+    <w:p>
+      <w:pPr>
+        <w:rPr/>
+      </w:pPr>
+      <w:r>
+        <w:rPr>
+          <w:rtl w:val="0"/>
+        </w:rPr>
+      </w:r>
+    </w:p>
+    <w:p>
+      <w:pPr>
+        <w:pStyle w:val="Heading3"/>
+        <w:rPr/>
+      </w:pPr>
+      <w:bookmarkStart w:colFirst="0" w:colLast="0" w:name="_x92kc6u1oa6y" w:id="32"/>
+      <w:bookmarkEnd w:id="32"/>
+      <w:r>
+        <w:rPr>
+          <w:rtl w:val="0"/>
+        </w:rPr>
+        <w:t xml:space="preserve">Tools</w:t>
+      </w:r>
+    </w:p>
+    <w:p>
+      <w:pPr>
+        <w:rPr/>
+      </w:pPr>
+      <w:r>
+        <w:rPr>
+          <w:rtl w:val="0"/>
+        </w:rPr>
+      </w:r>
+    </w:p>
+    <w:p>
+      <w:pPr>
+        <w:rPr/>
+      </w:pPr>
+      <w:r>
+        <w:rPr>
+          <w:rtl w:val="0"/>
+        </w:rPr>
+        <w:t xml:space="preserve">Discord - Comunicação</w:t>
+      </w:r>
+      <w:r>
+        <w:rPr>
+          <w:rtl w:val="0"/>
+        </w:rPr>
+      </w:r>
+    </w:p>
+    <w:p>
+      <w:pPr>
+        <w:rPr/>
+      </w:pPr>
+      <w:r>
+        <w:rPr>
+          <w:rtl w:val="0"/>
+        </w:rPr>
+        <w:t xml:space="preserve">Github - Repositório</w:t>
+      </w:r>
+    </w:p>
+    <w:p>
+      <w:pPr>
+        <w:rPr/>
+      </w:pPr>
+      <w:r>
+        <w:rPr>
+          <w:rtl w:val="0"/>
+        </w:rPr>
+        <w:t xml:space="preserve">Google Docs - Elaboração do SCM Plan</w:t>
+      </w:r>
+    </w:p>
+    <w:p>
+      <w:pPr>
+        <w:rPr/>
+      </w:pPr>
+      <w:r>
+        <w:rPr>
+          <w:rtl w:val="0"/>
+        </w:rPr>
+        <w:t xml:space="preserve">Google Sheets - Criação de Tabelas ECP, BVA e Test Cases</w:t>
+      </w:r>
+    </w:p>
+    <w:p>
+      <w:pPr>
+        <w:rPr/>
+      </w:pPr>
+      <w:r>
+        <w:rPr>
+          <w:rtl w:val="0"/>
+        </w:rPr>
+        <w:t xml:space="preserve">JetBrains InteliJ IDEIA 2018.8.4 - IDE para desenvolvimento de métodos e testes</w:t>
+      </w:r>
+    </w:p>
+    <w:p>
+      <w:pPr>
+        <w:rPr/>
+      </w:pPr>
+      <w:r>
+        <w:rPr>
+          <w:rtl w:val="0"/>
+        </w:rPr>
+        <w:t xml:space="preserve">JetBrains YouTrack - Issue Tracking and Project Management</w:t>
+      </w:r>
+    </w:p>
+    <w:p>
+      <w:pPr>
+        <w:rPr/>
+      </w:pPr>
+      <w:r>
+        <w:rPr>
+          <w:rtl w:val="0"/>
+        </w:rPr>
+        <w:t xml:space="preserve">Jenkins - Build</w:t>
+      </w:r>
+    </w:p>
+    <w:p>
+      <w:pPr>
+        <w:rPr/>
+      </w:pPr>
+      <w:r>
+        <w:rPr>
+          <w:rtl w:val="0"/>
+        </w:rPr>
+        <w:t xml:space="preserve">Microsoft Office 365 Exel - Elaboração de Tabelas ECP, BVA e Test Cases</w:t>
+      </w:r>
+    </w:p>
+    <w:p>
+      <w:pPr>
+        <w:rPr/>
+      </w:pPr>
+      <w:r>
+        <w:rPr>
+          <w:rtl w:val="0"/>
+        </w:rPr>
+        <w:t xml:space="preserve">Microsoft Office 365 Word - Elaboração do SCM Plan</w:t>
+      </w:r>
+    </w:p>
+    <w:p>
+      <w:pPr>
+        <w:rPr/>
+      </w:pPr>
+      <w:r>
+        <w:rPr>
+          <w:rtl w:val="0"/>
+        </w:rPr>
+        <w:t xml:space="preserve">Upsource - Code Review</w:t>
+      </w:r>
+    </w:p>
+    <w:p>
+      <w:pPr>
+        <w:rPr/>
+      </w:pPr>
+      <w:hyperlink r:id="rId9">
+        <w:r>
+          <w:rPr>
+            <w:color w:val="1155cc"/>
+            <w:u w:val="single"/>
+            <w:rtl w:val="0"/>
+          </w:rPr>
+          <w:t xml:space="preserve">www.planningpoker.com</w:t>
+        </w:r>
+      </w:hyperlink>
+      <w:r>
+        <w:rPr>
+          <w:rtl w:val="0"/>
+        </w:rPr>
+        <w:t xml:space="preserve"> - Planning Poker</w:t>
+      </w:r>
+    </w:p>
+    <w:p>
+      <w:pPr>
+        <w:rPr/>
+      </w:pPr>
+      <w:r>
+        <w:rPr>
+          <w:rtl w:val="0"/>
+        </w:rPr>
+      </w:r>
+    </w:p>
+    <w:p>
+      <w:pPr>
+        <w:pStyle w:val="Heading3"/>
+        <w:rPr/>
+      </w:pPr>
+      <w:bookmarkStart w:colFirst="0" w:colLast="0" w:name="_vbxsrwh2on61" w:id="33"/>
+      <w:bookmarkEnd w:id="33"/>
+      <w:r>
+        <w:rPr>
+          <w:rtl w:val="0"/>
+        </w:rPr>
+        <w:t xml:space="preserve">Environment</w:t>
+      </w:r>
+    </w:p>
+    <w:p>
+      <w:pPr>
+        <w:rPr/>
+      </w:pPr>
+      <w:r>
+        <w:rPr>
+          <w:rtl w:val="0"/>
+        </w:rPr>
+      </w:r>
+    </w:p>
+    <w:p>
+      <w:pPr>
+        <w:rPr/>
+      </w:pPr>
+      <w:r>
+        <w:rPr>
+          <w:rtl w:val="0"/>
+        </w:rPr>
+        <w:t xml:space="preserve">ESII Project foi essencialmente desenvolvido em ambiente académico, dada a interrupção de Natal, foi adoptado um ambiente doméstico onde os vários membros da equipa comunicavam através do software Discord, realizando SCRUM Meetings diariamente.</w:t>
+      </w:r>
+    </w:p>
+    <w:p>
+      <w:pPr>
+        <w:rPr/>
+      </w:pPr>
+      <w:r>
+        <w:rPr>
+          <w:rtl w:val="0"/>
+        </w:rPr>
+      </w:r>
+    </w:p>
+    <w:p>
+      <w:pPr>
+        <w:rPr/>
+      </w:pPr>
+      <w:r>
+        <w:rPr>
+          <w:rtl w:val="0"/>
+        </w:rPr>
+        <w:t xml:space="preserve">Obstáculos e dificuldades na configuração do ambiente de trabalho:</w:t>
+      </w:r>
+    </w:p>
+    <w:p>
+      <w:pPr>
+        <w:rPr/>
+      </w:pPr>
+      <w:r>
+        <w:rPr>
+          <w:rtl w:val="0"/>
+        </w:rPr>
       </w:r>
     </w:p>
     <w:p>
@@ -7622,33 +8165,25 @@
         <w:ind w:left="720" w:right="0" w:hanging="360"/>
         <w:jc w:val="left"/>
         <w:rPr>
-          <w:b w:val="0"/>
-          <w:i w:val="1"/>
+          <w:rFonts w:ascii="Arial" w:cs="Arial" w:eastAsia="Arial" w:hAnsi="Arial"/>
           <w:smallCaps w:val="0"/>
           <w:strike w:val="0"/>
-          <w:color w:val="0000ff"/>
           <w:sz w:val="20"/>
           <w:szCs w:val="20"/>
-          <w:u w:val="none"/>
           <w:shd w:fill="auto" w:val="clear"/>
         </w:rPr>
       </w:pPr>
       <w:r>
         <w:rPr>
-          <w:rFonts w:ascii="Times New Roman" w:cs="Times New Roman" w:eastAsia="Times New Roman" w:hAnsi="Times New Roman"/>
-          <w:b w:val="0"/>
-          <w:i w:val="1"/>
-          <w:smallCaps w:val="0"/>
-          <w:strike w:val="0"/>
-          <w:color w:val="0000ff"/>
-          <w:sz w:val="20"/>
-          <w:szCs w:val="20"/>
-          <w:u w:val="none"/>
-          <w:shd w:fill="auto" w:val="clear"/>
-          <w:vertAlign w:val="baseline"/>
-          <w:rtl w:val="0"/>
-        </w:rPr>
-        <w:t xml:space="preserve">anticipated size of product data</w:t>
+          <w:rFonts w:ascii="Arial" w:cs="Arial" w:eastAsia="Arial" w:hAnsi="Arial"/>
+          <w:rtl w:val="0"/>
+        </w:rPr>
+        <w:t xml:space="preserve">Atrasos na configuração da máquina virtual</w:t>
+      </w:r>
+      <w:r>
+        <w:rPr>
+          <w:rtl w:val="0"/>
+        </w:rPr>
       </w:r>
     </w:p>
     <w:p>
@@ -7672,33 +8207,25 @@
         <w:ind w:left="720" w:right="0" w:hanging="360"/>
         <w:jc w:val="left"/>
         <w:rPr>
-          <w:b w:val="0"/>
-          <w:i w:val="1"/>
+          <w:rFonts w:ascii="Arial" w:cs="Arial" w:eastAsia="Arial" w:hAnsi="Arial"/>
           <w:smallCaps w:val="0"/>
           <w:strike w:val="0"/>
-          <w:color w:val="0000ff"/>
           <w:sz w:val="20"/>
           <w:szCs w:val="20"/>
-          <w:u w:val="none"/>
           <w:shd w:fill="auto" w:val="clear"/>
         </w:rPr>
       </w:pPr>
       <w:r>
         <w:rPr>
-          <w:rFonts w:ascii="Times New Roman" w:cs="Times New Roman" w:eastAsia="Times New Roman" w:hAnsi="Times New Roman"/>
-          <w:b w:val="0"/>
-          <w:i w:val="1"/>
-          <w:smallCaps w:val="0"/>
-          <w:strike w:val="0"/>
-          <w:color w:val="0000ff"/>
-          <w:sz w:val="20"/>
-          <w:szCs w:val="20"/>
-          <w:u w:val="none"/>
-          <w:shd w:fill="auto" w:val="clear"/>
-          <w:vertAlign w:val="baseline"/>
-          <w:rtl w:val="0"/>
-        </w:rPr>
-        <w:t xml:space="preserve">distribution of the product team</w:t>
+          <w:rFonts w:ascii="Arial" w:cs="Arial" w:eastAsia="Arial" w:hAnsi="Arial"/>
+          <w:rtl w:val="0"/>
+        </w:rPr>
+        <w:t xml:space="preserve">Configuração da máquina virtual (relacionado com permissões)</w:t>
+      </w:r>
+      <w:r>
+        <w:rPr>
+          <w:rtl w:val="0"/>
+        </w:rPr>
       </w:r>
     </w:p>
     <w:p>
@@ -7722,33 +8249,25 @@
         <w:ind w:left="720" w:right="0" w:hanging="360"/>
         <w:jc w:val="left"/>
         <w:rPr>
-          <w:b w:val="0"/>
-          <w:i w:val="1"/>
+          <w:rFonts w:ascii="Arial" w:cs="Arial" w:eastAsia="Arial" w:hAnsi="Arial"/>
           <w:smallCaps w:val="0"/>
           <w:strike w:val="0"/>
-          <w:color w:val="0000ff"/>
           <w:sz w:val="20"/>
           <w:szCs w:val="20"/>
-          <w:u w:val="none"/>
           <w:shd w:fill="auto" w:val="clear"/>
         </w:rPr>
       </w:pPr>
       <w:r>
         <w:rPr>
-          <w:rFonts w:ascii="Times New Roman" w:cs="Times New Roman" w:eastAsia="Times New Roman" w:hAnsi="Times New Roman"/>
-          <w:b w:val="0"/>
-          <w:i w:val="1"/>
-          <w:smallCaps w:val="0"/>
-          <w:strike w:val="0"/>
-          <w:color w:val="0000ff"/>
-          <w:sz w:val="20"/>
-          <w:szCs w:val="20"/>
-          <w:u w:val="none"/>
-          <w:shd w:fill="auto" w:val="clear"/>
-          <w:vertAlign w:val="baseline"/>
-          <w:rtl w:val="0"/>
-        </w:rPr>
-        <w:t xml:space="preserve">physical location of servers and client machines]</w:t>
+          <w:rFonts w:ascii="Arial" w:cs="Arial" w:eastAsia="Arial" w:hAnsi="Arial"/>
+          <w:rtl w:val="0"/>
+        </w:rPr>
+        <w:t xml:space="preserve">Criação de pipelines no Jenkins (relacionado com permissões)</w:t>
+      </w:r>
+      <w:r>
+        <w:rPr>
+          <w:rtl w:val="0"/>
+        </w:rPr>
       </w:r>
     </w:p>
     <w:p>
@@ -7769,8 +8288,8 @@
         <w:jc w:val="left"/>
         <w:rPr/>
       </w:pPr>
-      <w:bookmarkStart w:colFirst="0" w:colLast="0" w:name="_17dp8vu" w:id="31"/>
-      <w:bookmarkEnd w:id="31"/>
+      <w:bookmarkStart w:colFirst="0" w:colLast="0" w:name="_17dp8vu" w:id="34"/>
+      <w:bookmarkEnd w:id="34"/>
       <w:r>
         <w:br w:type="page"/>
       </w:r>
@@ -7798,8 +8317,8 @@
         <w:jc w:val="left"/>
         <w:rPr/>
       </w:pPr>
-      <w:bookmarkStart w:colFirst="0" w:colLast="0" w:name="_8c2106b7b7la" w:id="32"/>
-      <w:bookmarkEnd w:id="32"/>
+      <w:bookmarkStart w:colFirst="0" w:colLast="0" w:name="_8c2106b7b7la" w:id="35"/>
+      <w:bookmarkEnd w:id="35"/>
       <w:r>
         <w:rPr>
           <w:rtl w:val="0"/>
@@ -7816,8 +8335,8 @@
         <w:ind w:left="0" w:firstLine="0"/>
         <w:rPr/>
       </w:pPr>
-      <w:bookmarkStart w:colFirst="0" w:colLast="0" w:name="_wvowzlp8d3xq" w:id="33"/>
-      <w:bookmarkEnd w:id="33"/>
+      <w:bookmarkStart w:colFirst="0" w:colLast="0" w:name="_wvowzlp8d3xq" w:id="36"/>
+      <w:bookmarkEnd w:id="36"/>
       <w:r>
         <w:rPr>
           <w:b w:val="1"/>
@@ -7858,8 +8377,8 @@
         <w:ind w:left="0" w:firstLine="0"/>
         <w:rPr/>
       </w:pPr>
-      <w:bookmarkStart w:colFirst="0" w:colLast="0" w:name="_3rdcrjn" w:id="34"/>
-      <w:bookmarkEnd w:id="34"/>
+      <w:bookmarkStart w:colFirst="0" w:colLast="0" w:name="_3rdcrjn" w:id="37"/>
+      <w:bookmarkEnd w:id="37"/>
       <w:r>
         <w:rPr>
           <w:b w:val="1"/>
@@ -7892,8 +8411,8 @@
         <w:ind w:left="0" w:firstLine="0"/>
         <w:rPr/>
       </w:pPr>
-      <w:bookmarkStart w:colFirst="0" w:colLast="0" w:name="_26in1rg" w:id="35"/>
-      <w:bookmarkEnd w:id="35"/>
+      <w:bookmarkStart w:colFirst="0" w:colLast="0" w:name="_26in1rg" w:id="38"/>
+      <w:bookmarkEnd w:id="38"/>
       <w:r>
         <w:rPr>
           <w:b w:val="0"/>
@@ -7946,8 +8465,8 @@
           <w:vertAlign w:val="baseline"/>
         </w:rPr>
       </w:pPr>
-      <w:bookmarkStart w:colFirst="0" w:colLast="0" w:name="_lnxbz9" w:id="36"/>
-      <w:bookmarkEnd w:id="36"/>
+      <w:bookmarkStart w:colFirst="0" w:colLast="0" w:name="_lnxbz9" w:id="39"/>
+      <w:bookmarkEnd w:id="39"/>
       <w:r>
         <w:rPr>
           <w:rFonts w:ascii="Times New Roman" w:cs="Times New Roman" w:eastAsia="Times New Roman" w:hAnsi="Times New Roman"/>
@@ -7987,8 +8506,8 @@
           <w:color w:val="0000ff"/>
         </w:rPr>
       </w:pPr>
-      <w:bookmarkStart w:colFirst="0" w:colLast="0" w:name="_4qouu6w2k2uu" w:id="37"/>
-      <w:bookmarkEnd w:id="37"/>
+      <w:bookmarkStart w:colFirst="0" w:colLast="0" w:name="_4qouu6w2k2uu" w:id="40"/>
+      <w:bookmarkEnd w:id="40"/>
       <w:r>
         <w:rPr>
           <w:rtl w:val="0"/>
@@ -8005,8 +8524,8 @@
         <w:ind w:left="0" w:firstLine="0"/>
         <w:rPr/>
       </w:pPr>
-      <w:bookmarkStart w:colFirst="0" w:colLast="0" w:name="_rx1tevvzll7p" w:id="38"/>
-      <w:bookmarkEnd w:id="38"/>
+      <w:bookmarkStart w:colFirst="0" w:colLast="0" w:name="_rx1tevvzll7p" w:id="41"/>
+      <w:bookmarkEnd w:id="41"/>
       <w:r>
         <w:rPr>
           <w:b w:val="0"/>
@@ -8155,8 +8674,8 @@
           <w:vertAlign w:val="baseline"/>
         </w:rPr>
       </w:pPr>
-      <w:bookmarkStart w:colFirst="0" w:colLast="0" w:name="_35nkun2" w:id="39"/>
-      <w:bookmarkEnd w:id="39"/>
+      <w:bookmarkStart w:colFirst="0" w:colLast="0" w:name="_35nkun2" w:id="42"/>
+      <w:bookmarkEnd w:id="42"/>
       <w:r>
         <w:rPr>
           <w:rFonts w:ascii="Times New Roman" w:cs="Times New Roman" w:eastAsia="Times New Roman" w:hAnsi="Times New Roman"/>
@@ -8196,8 +8715,8 @@
           <w:color w:val="0000ff"/>
         </w:rPr>
       </w:pPr>
-      <w:bookmarkStart w:colFirst="0" w:colLast="0" w:name="_e9f079b8mwdp" w:id="40"/>
-      <w:bookmarkEnd w:id="40"/>
+      <w:bookmarkStart w:colFirst="0" w:colLast="0" w:name="_e9f079b8mwdp" w:id="43"/>
+      <w:bookmarkEnd w:id="43"/>
       <w:r>
         <w:rPr>
           <w:rtl w:val="0"/>
@@ -8214,8 +8733,8 @@
         <w:ind w:left="0" w:firstLine="0"/>
         <w:rPr/>
       </w:pPr>
-      <w:bookmarkStart w:colFirst="0" w:colLast="0" w:name="_qe0t3jg8m6hx" w:id="41"/>
-      <w:bookmarkEnd w:id="41"/>
+      <w:bookmarkStart w:colFirst="0" w:colLast="0" w:name="_qe0t3jg8m6hx" w:id="44"/>
+      <w:bookmarkEnd w:id="44"/>
       <w:r>
         <w:rPr>
           <w:b w:val="1"/>
@@ -8247,8 +8766,8 @@
         <w:ind w:left="0" w:firstLine="0"/>
         <w:rPr/>
       </w:pPr>
-      <w:bookmarkStart w:colFirst="0" w:colLast="0" w:name="_1ksv4uv" w:id="42"/>
-      <w:bookmarkEnd w:id="42"/>
+      <w:bookmarkStart w:colFirst="0" w:colLast="0" w:name="_1ksv4uv" w:id="45"/>
+      <w:bookmarkEnd w:id="45"/>
       <w:r>
         <w:rPr>
           <w:b w:val="0"/>
@@ -8301,8 +8820,8 @@
           <w:vertAlign w:val="baseline"/>
         </w:rPr>
       </w:pPr>
-      <w:bookmarkStart w:colFirst="0" w:colLast="0" w:name="_44sinio" w:id="43"/>
-      <w:bookmarkEnd w:id="43"/>
+      <w:bookmarkStart w:colFirst="0" w:colLast="0" w:name="_44sinio" w:id="46"/>
+      <w:bookmarkEnd w:id="46"/>
       <w:r>
         <w:rPr>
           <w:rFonts w:ascii="Times New Roman" w:cs="Times New Roman" w:eastAsia="Times New Roman" w:hAnsi="Times New Roman"/>
@@ -8342,8 +8861,8 @@
           <w:color w:val="0000ff"/>
         </w:rPr>
       </w:pPr>
-      <w:bookmarkStart w:colFirst="0" w:colLast="0" w:name="_e725cy2y7lpp" w:id="44"/>
-      <w:bookmarkEnd w:id="44"/>
+      <w:bookmarkStart w:colFirst="0" w:colLast="0" w:name="_e725cy2y7lpp" w:id="47"/>
+      <w:bookmarkEnd w:id="47"/>
       <w:r>
         <w:rPr>
           <w:rtl w:val="0"/>
@@ -8360,8 +8879,8 @@
         <w:ind w:left="0" w:firstLine="0"/>
         <w:rPr/>
       </w:pPr>
-      <w:bookmarkStart w:colFirst="0" w:colLast="0" w:name="_g0eb0nq5lctw" w:id="45"/>
-      <w:bookmarkEnd w:id="45"/>
+      <w:bookmarkStart w:colFirst="0" w:colLast="0" w:name="_g0eb0nq5lctw" w:id="48"/>
+      <w:bookmarkEnd w:id="48"/>
       <w:r>
         <w:rPr>
           <w:b w:val="0"/>
@@ -8414,8 +8933,8 @@
           <w:vertAlign w:val="baseline"/>
         </w:rPr>
       </w:pPr>
-      <w:bookmarkStart w:colFirst="0" w:colLast="0" w:name="_2jxsxqh" w:id="46"/>
-      <w:bookmarkEnd w:id="46"/>
+      <w:bookmarkStart w:colFirst="0" w:colLast="0" w:name="_2jxsxqh" w:id="49"/>
+      <w:bookmarkEnd w:id="49"/>
       <w:r>
         <w:rPr>
           <w:rFonts w:ascii="Times New Roman" w:cs="Times New Roman" w:eastAsia="Times New Roman" w:hAnsi="Times New Roman"/>
@@ -8455,8 +8974,8 @@
           <w:color w:val="0000ff"/>
         </w:rPr>
       </w:pPr>
-      <w:bookmarkStart w:colFirst="0" w:colLast="0" w:name="_9d5ie6hqcpwk" w:id="47"/>
-      <w:bookmarkEnd w:id="47"/>
+      <w:bookmarkStart w:colFirst="0" w:colLast="0" w:name="_9d5ie6hqcpwk" w:id="50"/>
+      <w:bookmarkEnd w:id="50"/>
       <w:r>
         <w:br w:type="page"/>
       </w:r>
@@ -8487,8 +9006,8 @@
           <w:color w:val="0000ff"/>
         </w:rPr>
       </w:pPr>
-      <w:bookmarkStart w:colFirst="0" w:colLast="0" w:name="_jkukv97c35y5" w:id="48"/>
-      <w:bookmarkEnd w:id="48"/>
+      <w:bookmarkStart w:colFirst="0" w:colLast="0" w:name="_jkukv97c35y5" w:id="51"/>
+      <w:bookmarkEnd w:id="51"/>
       <w:r>
         <w:rPr>
           <w:rtl w:val="0"/>
@@ -8505,8 +9024,8 @@
         <w:ind w:left="0" w:firstLine="0"/>
         <w:rPr/>
       </w:pPr>
-      <w:bookmarkStart w:colFirst="0" w:colLast="0" w:name="_g88y1scschho" w:id="49"/>
-      <w:bookmarkEnd w:id="49"/>
+      <w:bookmarkStart w:colFirst="0" w:colLast="0" w:name="_g88y1scschho" w:id="52"/>
+      <w:bookmarkEnd w:id="52"/>
       <w:r>
         <w:rPr>
           <w:b w:val="1"/>
@@ -8538,8 +9057,8 @@
         <w:ind w:left="0" w:firstLine="0"/>
         <w:rPr/>
       </w:pPr>
-      <w:bookmarkStart w:colFirst="0" w:colLast="0" w:name="_z337ya" w:id="50"/>
-      <w:bookmarkEnd w:id="50"/>
+      <w:bookmarkStart w:colFirst="0" w:colLast="0" w:name="_z337ya" w:id="53"/>
+      <w:bookmarkEnd w:id="53"/>
       <w:r>
         <w:rPr>
           <w:b w:val="0"/>
@@ -8640,8 +9159,8 @@
           <w:vertAlign w:val="baseline"/>
         </w:rPr>
       </w:pPr>
-      <w:bookmarkStart w:colFirst="0" w:colLast="0" w:name="_3j2qqm3" w:id="51"/>
-      <w:bookmarkEnd w:id="51"/>
+      <w:bookmarkStart w:colFirst="0" w:colLast="0" w:name="_3j2qqm3" w:id="54"/>
+      <w:bookmarkEnd w:id="54"/>
       <w:r>
         <w:rPr>
           <w:rFonts w:ascii="Times New Roman" w:cs="Times New Roman" w:eastAsia="Times New Roman" w:hAnsi="Times New Roman"/>
@@ -8681,8 +9200,8 @@
           <w:color w:val="0000ff"/>
         </w:rPr>
       </w:pPr>
-      <w:bookmarkStart w:colFirst="0" w:colLast="0" w:name="_c7y9vfmp36me" w:id="52"/>
-      <w:bookmarkEnd w:id="52"/>
+      <w:bookmarkStart w:colFirst="0" w:colLast="0" w:name="_c7y9vfmp36me" w:id="55"/>
+      <w:bookmarkEnd w:id="55"/>
       <w:r>
         <w:rPr>
           <w:rtl w:val="0"/>
@@ -8699,8 +9218,8 @@
         <w:ind w:left="0" w:firstLine="0"/>
         <w:rPr/>
       </w:pPr>
-      <w:bookmarkStart w:colFirst="0" w:colLast="0" w:name="_9vas4quuz69w" w:id="53"/>
-      <w:bookmarkEnd w:id="53"/>
+      <w:bookmarkStart w:colFirst="0" w:colLast="0" w:name="_9vas4quuz69w" w:id="56"/>
+      <w:bookmarkEnd w:id="56"/>
       <w:r>
         <w:rPr>
           <w:b w:val="0"/>
@@ -8951,8 +9470,8 @@
           <w:shd w:fill="auto" w:val="clear"/>
         </w:rPr>
       </w:pPr>
-      <w:bookmarkStart w:colFirst="0" w:colLast="0" w:name="_1y810tw" w:id="54"/>
-      <w:bookmarkEnd w:id="54"/>
+      <w:bookmarkStart w:colFirst="0" w:colLast="0" w:name="_1y810tw" w:id="57"/>
+      <w:bookmarkEnd w:id="57"/>
       <w:r>
         <w:rPr>
           <w:rFonts w:ascii="Times New Roman" w:cs="Times New Roman" w:eastAsia="Times New Roman" w:hAnsi="Times New Roman"/>
@@ -8992,8 +9511,8 @@
           <w:color w:val="0000ff"/>
         </w:rPr>
       </w:pPr>
-      <w:bookmarkStart w:colFirst="0" w:colLast="0" w:name="_pniueg8j1j3j" w:id="55"/>
-      <w:bookmarkEnd w:id="55"/>
+      <w:bookmarkStart w:colFirst="0" w:colLast="0" w:name="_pniueg8j1j3j" w:id="58"/>
+      <w:bookmarkEnd w:id="58"/>
       <w:r>
         <w:br w:type="page"/>
       </w:r>
@@ -9024,8 +9543,8 @@
           <w:color w:val="0000ff"/>
         </w:rPr>
       </w:pPr>
-      <w:bookmarkStart w:colFirst="0" w:colLast="0" w:name="_2thsy63usnev" w:id="56"/>
-      <w:bookmarkEnd w:id="56"/>
+      <w:bookmarkStart w:colFirst="0" w:colLast="0" w:name="_2thsy63usnev" w:id="59"/>
+      <w:bookmarkEnd w:id="59"/>
       <w:r>
         <w:rPr>
           <w:rtl w:val="0"/>
@@ -9044,8 +9563,8 @@
         <w:ind w:left="0" w:firstLine="0"/>
         <w:rPr/>
       </w:pPr>
-      <w:bookmarkStart w:colFirst="0" w:colLast="0" w:name="_fhybvwtub4yp" w:id="57"/>
-      <w:bookmarkEnd w:id="57"/>
+      <w:bookmarkStart w:colFirst="0" w:colLast="0" w:name="_fhybvwtub4yp" w:id="60"/>
+      <w:bookmarkEnd w:id="60"/>
       <w:r>
         <w:rPr>
           <w:vertAlign w:val="baseline"/>
@@ -9074,8 +9593,8 @@
           <w:rFonts w:ascii="Arial" w:cs="Arial" w:eastAsia="Arial" w:hAnsi="Arial"/>
         </w:rPr>
       </w:pPr>
-      <w:bookmarkStart w:colFirst="0" w:colLast="0" w:name="_4i7ojhp" w:id="58"/>
-      <w:bookmarkEnd w:id="58"/>
+      <w:bookmarkStart w:colFirst="0" w:colLast="0" w:name="_4i7ojhp" w:id="61"/>
+      <w:bookmarkEnd w:id="61"/>
       <w:r>
         <w:rPr>
           <w:rtl w:val="0"/>
@@ -9102,8 +9621,8 @@
           <w:rFonts w:ascii="Arial" w:cs="Arial" w:eastAsia="Arial" w:hAnsi="Arial"/>
         </w:rPr>
       </w:pPr>
-      <w:bookmarkStart w:colFirst="0" w:colLast="0" w:name="_vy2kul7nevle" w:id="59"/>
-      <w:bookmarkEnd w:id="59"/>
+      <w:bookmarkStart w:colFirst="0" w:colLast="0" w:name="_vy2kul7nevle" w:id="62"/>
+      <w:bookmarkEnd w:id="62"/>
       <w:r>
         <w:rPr>
           <w:rtl w:val="0"/>
@@ -9117,25 +9636,12 @@
         <w:widowControl w:val="1"/>
         <w:spacing w:after="120" w:lineRule="auto"/>
         <w:ind w:left="0"/>
-        <w:rPr>
-          <w:b w:val="0"/>
-          <w:i w:val="1"/>
-        </w:rPr>
-      </w:pPr>
-      <w:bookmarkStart w:colFirst="0" w:colLast="0" w:name="_n8opyhhvfuky" w:id="60"/>
-      <w:bookmarkEnd w:id="60"/>
-      <w:r>
-        <w:rPr>
-          <w:b w:val="0"/>
-          <w:i w:val="1"/>
-          <w:rtl w:val="0"/>
-        </w:rPr>
-        <w:t xml:space="preserve">4.1. </w:t>
-      </w:r>
-      <w:r>
-        <w:rPr>
-          <w:b w:val="0"/>
-          <w:i w:val="1"/>
+        <w:rPr/>
+      </w:pPr>
+      <w:bookmarkStart w:colFirst="0" w:colLast="0" w:name="_n8opyhhvfuky" w:id="63"/>
+      <w:bookmarkEnd w:id="63"/>
+      <w:r>
+        <w:rPr>
           <w:rtl w:val="0"/>
         </w:rPr>
         <w:t xml:space="preserve">Milestone #1 (Sprint #1)</w:t>
@@ -9161,8 +9667,515 @@
           <w:rFonts w:ascii="Arial" w:cs="Arial" w:eastAsia="Arial" w:hAnsi="Arial"/>
         </w:rPr>
       </w:pPr>
-      <w:bookmarkStart w:colFirst="0" w:colLast="0" w:name="_k52a6vpq5eqa" w:id="61"/>
-      <w:bookmarkEnd w:id="61"/>
+      <w:bookmarkStart w:colFirst="0" w:colLast="0" w:name="_k52a6vpq5eqa" w:id="64"/>
+      <w:bookmarkEnd w:id="64"/>
+      <w:r>
+        <w:rPr>
+          <w:rtl w:val="0"/>
+        </w:rPr>
+      </w:r>
+    </w:p>
+    <w:p>
+      <w:pPr>
+        <w:pStyle w:val="Title"/>
+        <w:rPr/>
+      </w:pPr>
+      <w:bookmarkStart w:colFirst="0" w:colLast="0" w:name="_e3kb6pu89agy" w:id="65"/>
+      <w:bookmarkEnd w:id="65"/>
+      <w:r>
+        <w:rPr>
+          <w:rtl w:val="0"/>
+        </w:rPr>
+      </w:r>
+    </w:p>
+    <w:tbl>
+      <w:tblPr>
+        <w:tblStyle w:val="Table2"/>
+        <w:tblW w:w="8352.0" w:type="dxa"/>
+        <w:jc w:val="left"/>
+        <w:tblInd w:w="0.0" w:type="dxa"/>
+        <w:tblBorders>
+          <w:top w:color="000000" w:space="0" w:sz="6" w:val="single"/>
+          <w:left w:color="000000" w:space="0" w:sz="6" w:val="single"/>
+          <w:bottom w:color="000000" w:space="0" w:sz="6" w:val="single"/>
+          <w:right w:color="000000" w:space="0" w:sz="6" w:val="single"/>
+          <w:insideH w:color="000000" w:space="0" w:sz="6" w:val="single"/>
+          <w:insideV w:color="000000" w:space="0" w:sz="6" w:val="single"/>
+        </w:tblBorders>
+        <w:tblLayout w:type="fixed"/>
+        <w:tblLook w:val="0000"/>
+      </w:tblPr>
+      <w:tblGrid>
+        <w:gridCol w:w="2304"/>
+        <w:gridCol w:w="3744"/>
+        <w:gridCol w:w="2304"/>
+        <w:tblGridChange w:id="0">
+          <w:tblGrid>
+            <w:gridCol w:w="2304"/>
+            <w:gridCol w:w="3744"/>
+            <w:gridCol w:w="2304"/>
+          </w:tblGrid>
+        </w:tblGridChange>
+      </w:tblGrid>
+      <w:tr>
+        <w:tc>
+          <w:tcPr>
+            <w:vAlign w:val="top"/>
+          </w:tcPr>
+          <w:p>
+            <w:pPr>
+              <w:keepLines w:val="1"/>
+              <w:spacing w:after="120" w:lineRule="auto"/>
+              <w:jc w:val="center"/>
+              <w:rPr/>
+            </w:pPr>
+            <w:r>
+              <w:rPr>
+                <w:b w:val="1"/>
+                <w:rtl w:val="0"/>
+              </w:rPr>
+              <w:t xml:space="preserve">Date</w:t>
+            </w:r>
+            <w:r>
+              <w:rPr>
+                <w:rtl w:val="0"/>
+              </w:rPr>
+            </w:r>
+          </w:p>
+        </w:tc>
+        <w:tc>
+          <w:tcPr>
+            <w:vAlign w:val="top"/>
+          </w:tcPr>
+          <w:p>
+            <w:pPr>
+              <w:keepLines w:val="1"/>
+              <w:spacing w:after="120" w:lineRule="auto"/>
+              <w:jc w:val="center"/>
+              <w:rPr/>
+            </w:pPr>
+            <w:r>
+              <w:rPr>
+                <w:b w:val="1"/>
+                <w:rtl w:val="0"/>
+              </w:rPr>
+              <w:t xml:space="preserve">Description</w:t>
+            </w:r>
+            <w:r>
+              <w:rPr>
+                <w:rtl w:val="0"/>
+              </w:rPr>
+            </w:r>
+          </w:p>
+        </w:tc>
+      </w:tr>
+      <w:tr>
+        <w:tc>
+          <w:tcPr>
+            <w:vAlign w:val="top"/>
+          </w:tcPr>
+          <w:p>
+            <w:pPr>
+              <w:keepLines w:val="1"/>
+              <w:spacing w:after="120" w:lineRule="auto"/>
+              <w:rPr/>
+            </w:pPr>
+            <w:r>
+              <w:rPr>
+                <w:rtl w:val="0"/>
+              </w:rPr>
+              <w:t xml:space="preserve">13/Dec/2018</w:t>
+            </w:r>
+          </w:p>
+        </w:tc>
+        <w:tc>
+          <w:tcPr>
+            <w:vAlign w:val="top"/>
+          </w:tcPr>
+          <w:p>
+            <w:pPr>
+              <w:keepLines w:val="1"/>
+              <w:spacing w:after="120" w:lineRule="auto"/>
+              <w:rPr/>
+            </w:pPr>
+            <w:r>
+              <w:rPr>
+                <w:rtl w:val="0"/>
+              </w:rPr>
+              <w:t xml:space="preserve">Project Discussion</w:t>
+            </w:r>
+          </w:p>
+          <w:p>
+            <w:pPr>
+              <w:keepLines w:val="1"/>
+              <w:spacing w:after="120" w:lineRule="auto"/>
+              <w:rPr/>
+            </w:pPr>
+            <w:r>
+              <w:rPr>
+                <w:rtl w:val="0"/>
+              </w:rPr>
+              <w:t xml:space="preserve">Resources Evaluation</w:t>
+            </w:r>
+          </w:p>
+        </w:tc>
+      </w:tr>
+      <w:tr>
+        <w:tc>
+          <w:tcPr>
+            <w:vAlign w:val="top"/>
+          </w:tcPr>
+          <w:p>
+            <w:pPr>
+              <w:keepLines w:val="1"/>
+              <w:spacing w:after="120" w:lineRule="auto"/>
+              <w:rPr/>
+            </w:pPr>
+            <w:r>
+              <w:rPr>
+                <w:rtl w:val="0"/>
+              </w:rPr>
+              <w:t xml:space="preserve">14/Dec/2018</w:t>
+            </w:r>
+          </w:p>
+        </w:tc>
+        <w:tc>
+          <w:tcPr>
+            <w:vAlign w:val="top"/>
+          </w:tcPr>
+          <w:p>
+            <w:pPr>
+              <w:keepLines w:val="1"/>
+              <w:spacing w:after="120" w:lineRule="auto"/>
+              <w:rPr/>
+            </w:pPr>
+            <w:r>
+              <w:rPr>
+                <w:rtl w:val="0"/>
+              </w:rPr>
+              <w:t xml:space="preserve">ESII Project Creation</w:t>
+            </w:r>
+          </w:p>
+          <w:p>
+            <w:pPr>
+              <w:keepLines w:val="1"/>
+              <w:spacing w:after="120" w:lineRule="auto"/>
+              <w:rPr/>
+            </w:pPr>
+            <w:r>
+              <w:rPr>
+                <w:rtl w:val="0"/>
+              </w:rPr>
+              <w:t xml:space="preserve">GitHub Repository Creation</w:t>
+            </w:r>
+          </w:p>
+          <w:p>
+            <w:pPr>
+              <w:keepLines w:val="1"/>
+              <w:spacing w:after="120" w:lineRule="auto"/>
+              <w:rPr/>
+            </w:pPr>
+            <w:r>
+              <w:rPr>
+                <w:rtl w:val="0"/>
+              </w:rPr>
+              <w:t xml:space="preserve">Youtrack Agile Board Creation (Sprint #1)</w:t>
+            </w:r>
+          </w:p>
+          <w:p>
+            <w:pPr>
+              <w:keepLines w:val="1"/>
+              <w:spacing w:after="120" w:lineRule="auto"/>
+              <w:rPr/>
+            </w:pPr>
+            <w:r>
+              <w:rPr>
+                <w:rtl w:val="0"/>
+              </w:rPr>
+              <w:t xml:space="preserve">insertFile( )</w:t>
+            </w:r>
+          </w:p>
+          <w:p>
+            <w:pPr>
+              <w:keepLines w:val="1"/>
+              <w:spacing w:after="120" w:lineRule="auto"/>
+              <w:rPr/>
+            </w:pPr>
+            <w:r>
+              <w:rPr>
+                <w:rtl w:val="0"/>
+              </w:rPr>
+              <w:t xml:space="preserve">readFile( )</w:t>
+            </w:r>
+          </w:p>
+        </w:tc>
+      </w:tr>
+      <w:tr>
+        <w:tc>
+          <w:tcPr>
+            <w:vAlign w:val="top"/>
+          </w:tcPr>
+          <w:p>
+            <w:pPr>
+              <w:keepLines w:val="1"/>
+              <w:spacing w:after="120" w:lineRule="auto"/>
+              <w:rPr/>
+            </w:pPr>
+            <w:r>
+              <w:rPr>
+                <w:rtl w:val="0"/>
+              </w:rPr>
+              <w:t xml:space="preserve">15/Dec/2018</w:t>
+            </w:r>
+          </w:p>
+        </w:tc>
+        <w:tc>
+          <w:tcPr>
+            <w:vAlign w:val="top"/>
+          </w:tcPr>
+          <w:p>
+            <w:pPr>
+              <w:keepLines w:val="1"/>
+              <w:spacing w:after="120" w:lineRule="auto"/>
+              <w:rPr/>
+            </w:pPr>
+            <w:r>
+              <w:rPr>
+                <w:rtl w:val="0"/>
+              </w:rPr>
+              <w:t xml:space="preserve">Virtual Machine Configuration Attempt</w:t>
+            </w:r>
+          </w:p>
+          <w:p>
+            <w:pPr>
+              <w:keepLines w:val="1"/>
+              <w:spacing w:after="120" w:lineRule="auto"/>
+              <w:rPr/>
+            </w:pPr>
+            <w:r>
+              <w:rPr>
+                <w:rtl w:val="0"/>
+              </w:rPr>
+              <w:t xml:space="preserve">Upsource Configuration</w:t>
+            </w:r>
+          </w:p>
+          <w:p>
+            <w:pPr>
+              <w:keepLines w:val="1"/>
+              <w:spacing w:after="120" w:lineRule="auto"/>
+              <w:rPr/>
+            </w:pPr>
+            <w:r>
+              <w:rPr>
+                <w:rtl w:val="0"/>
+              </w:rPr>
+              <w:t xml:space="preserve">Code Review</w:t>
+            </w:r>
+          </w:p>
+        </w:tc>
+      </w:tr>
+      <w:tr>
+        <w:tc>
+          <w:tcPr>
+            <w:vAlign w:val="top"/>
+          </w:tcPr>
+          <w:p>
+            <w:pPr>
+              <w:keepLines w:val="1"/>
+              <w:spacing w:after="120" w:lineRule="auto"/>
+              <w:rPr/>
+            </w:pPr>
+            <w:r>
+              <w:rPr>
+                <w:rtl w:val="0"/>
+              </w:rPr>
+              <w:t xml:space="preserve">16/Dec/2018</w:t>
+            </w:r>
+          </w:p>
+        </w:tc>
+        <w:tc>
+          <w:tcPr>
+            <w:vAlign w:val="top"/>
+          </w:tcPr>
+          <w:p>
+            <w:pPr>
+              <w:keepLines w:val="1"/>
+              <w:spacing w:after="120" w:lineRule="auto"/>
+              <w:rPr/>
+            </w:pPr>
+            <w:r>
+              <w:rPr>
+                <w:rtl w:val="0"/>
+              </w:rPr>
+              <w:t xml:space="preserve">Gradle Configuration</w:t>
+            </w:r>
+          </w:p>
+          <w:p>
+            <w:pPr>
+              <w:keepLines w:val="1"/>
+              <w:spacing w:after="120" w:lineRule="auto"/>
+              <w:rPr/>
+            </w:pPr>
+            <w:r>
+              <w:rPr>
+                <w:rtl w:val="0"/>
+              </w:rPr>
+              <w:t xml:space="preserve">Jacoco Configuration</w:t>
+            </w:r>
+          </w:p>
+          <w:p>
+            <w:pPr>
+              <w:keepLines w:val="1"/>
+              <w:spacing w:after="120" w:lineRule="auto"/>
+              <w:rPr/>
+            </w:pPr>
+            <w:r>
+              <w:rPr>
+                <w:rtl w:val="0"/>
+              </w:rPr>
+              <w:t xml:space="preserve">DOC1</w:t>
+            </w:r>
+          </w:p>
+          <w:p>
+            <w:pPr>
+              <w:keepLines w:val="1"/>
+              <w:spacing w:after="120" w:lineRule="auto"/>
+              <w:rPr/>
+            </w:pPr>
+            <w:r>
+              <w:rPr>
+                <w:rtl w:val="0"/>
+              </w:rPr>
+              <w:t xml:space="preserve">DOC2</w:t>
+            </w:r>
+          </w:p>
+          <w:p>
+            <w:pPr>
+              <w:keepLines w:val="1"/>
+              <w:spacing w:after="120" w:lineRule="auto"/>
+              <w:rPr/>
+            </w:pPr>
+            <w:r>
+              <w:rPr>
+                <w:rtl w:val="0"/>
+              </w:rPr>
+              <w:t xml:space="preserve">insertFiles( ) test</w:t>
+            </w:r>
+          </w:p>
+        </w:tc>
+      </w:tr>
+      <w:tr>
+        <w:tc>
+          <w:tcPr>
+            <w:vAlign w:val="top"/>
+          </w:tcPr>
+          <w:p>
+            <w:pPr>
+              <w:keepLines w:val="1"/>
+              <w:spacing w:after="120" w:lineRule="auto"/>
+              <w:rPr/>
+            </w:pPr>
+            <w:r>
+              <w:rPr>
+                <w:rtl w:val="0"/>
+              </w:rPr>
+              <w:t xml:space="preserve">17/Dec/2018</w:t>
+            </w:r>
+          </w:p>
+        </w:tc>
+        <w:tc>
+          <w:tcPr>
+            <w:vAlign w:val="top"/>
+          </w:tcPr>
+          <w:p>
+            <w:pPr>
+              <w:keepLines w:val="1"/>
+              <w:spacing w:after="120" w:lineRule="auto"/>
+              <w:rPr/>
+            </w:pPr>
+            <w:r>
+              <w:rPr>
+                <w:rtl w:val="0"/>
+              </w:rPr>
+              <w:t xml:space="preserve">SCM Plan Creation</w:t>
+            </w:r>
+          </w:p>
+          <w:p>
+            <w:pPr>
+              <w:keepLines w:val="1"/>
+              <w:spacing w:after="120" w:lineRule="auto"/>
+              <w:rPr/>
+            </w:pPr>
+            <w:r>
+              <w:rPr>
+                <w:rtl w:val="0"/>
+              </w:rPr>
+              <w:t xml:space="preserve">Jenkins Configuration</w:t>
+            </w:r>
+          </w:p>
+          <w:p>
+            <w:pPr>
+              <w:keepLines w:val="1"/>
+              <w:spacing w:after="120" w:lineRule="auto"/>
+              <w:rPr/>
+            </w:pPr>
+            <w:r>
+              <w:rPr>
+                <w:rtl w:val="0"/>
+              </w:rPr>
+              <w:t xml:space="preserve">Youtrack Agile Board Creation (Sprint #2)</w:t>
+            </w:r>
+          </w:p>
+          <w:p>
+            <w:pPr>
+              <w:keepLines w:val="1"/>
+              <w:spacing w:after="120" w:lineRule="auto"/>
+              <w:rPr/>
+            </w:pPr>
+            <w:r>
+              <w:rPr>
+                <w:rtl w:val="0"/>
+              </w:rPr>
+              <w:t xml:space="preserve">Search Files</w:t>
+            </w:r>
+          </w:p>
+          <w:p>
+            <w:pPr>
+              <w:keepLines w:val="1"/>
+              <w:spacing w:after="120" w:lineRule="auto"/>
+              <w:rPr/>
+            </w:pPr>
+            <w:r>
+              <w:rPr>
+                <w:rtl w:val="0"/>
+              </w:rPr>
+              <w:t xml:space="preserve">Code Review</w:t>
+            </w:r>
+          </w:p>
+        </w:tc>
+      </w:tr>
+    </w:tbl>
+    <w:p>
+      <w:pPr>
+        <w:rPr>
+          <w:rFonts w:ascii="Arial" w:cs="Arial" w:eastAsia="Arial" w:hAnsi="Arial"/>
+        </w:rPr>
+      </w:pPr>
+      <w:r>
+        <w:br w:type="page"/>
+      </w:r>
+      <w:r>
+        <w:rPr>
+          <w:rtl w:val="0"/>
+        </w:rPr>
+      </w:r>
+    </w:p>
+    <w:p>
+      <w:pPr>
+        <w:rPr>
+          <w:rFonts w:ascii="Arial" w:cs="Arial" w:eastAsia="Arial" w:hAnsi="Arial"/>
+        </w:rPr>
+      </w:pPr>
       <w:r>
         <w:rPr>
           <w:rtl w:val="0"/>
@@ -9175,28 +10188,1302 @@
         <w:keepLines w:val="1"/>
         <w:widowControl w:val="1"/>
         <w:spacing w:after="120" w:lineRule="auto"/>
-        <w:rPr>
-          <w:b w:val="0"/>
-          <w:i w:val="1"/>
-        </w:rPr>
-      </w:pPr>
-      <w:bookmarkStart w:colFirst="0" w:colLast="0" w:name="_c6p5jdotmxq" w:id="62"/>
-      <w:bookmarkEnd w:id="62"/>
-      <w:r>
-        <w:rPr>
-          <w:b w:val="0"/>
-          <w:i w:val="1"/>
-          <w:rtl w:val="0"/>
-        </w:rPr>
-        <w:t xml:space="preserve">4.2. </w:t>
-      </w:r>
-      <w:r>
-        <w:rPr>
-          <w:b w:val="0"/>
-          <w:i w:val="1"/>
+        <w:rPr/>
+      </w:pPr>
+      <w:bookmarkStart w:colFirst="0" w:colLast="0" w:name="_c6p5jdotmxq" w:id="66"/>
+      <w:bookmarkEnd w:id="66"/>
+      <w:r>
+        <w:rPr>
           <w:rtl w:val="0"/>
         </w:rPr>
         <w:t xml:space="preserve">Milestone #2 (Sprint #2)</w:t>
+      </w:r>
+    </w:p>
+    <w:p>
+      <w:pPr>
+        <w:pStyle w:val="Title"/>
+        <w:rPr/>
+      </w:pPr>
+      <w:bookmarkStart w:colFirst="0" w:colLast="0" w:name="_pxubeds6dv4n" w:id="67"/>
+      <w:bookmarkEnd w:id="67"/>
+      <w:r>
+        <w:rPr>
+          <w:rtl w:val="0"/>
+        </w:rPr>
+      </w:r>
+    </w:p>
+    <w:tbl>
+      <w:tblPr>
+        <w:tblStyle w:val="Table3"/>
+        <w:tblW w:w="8352.0" w:type="dxa"/>
+        <w:jc w:val="left"/>
+        <w:tblInd w:w="0.0" w:type="dxa"/>
+        <w:tblBorders>
+          <w:top w:color="000000" w:space="0" w:sz="6" w:val="single"/>
+          <w:left w:color="000000" w:space="0" w:sz="6" w:val="single"/>
+          <w:bottom w:color="000000" w:space="0" w:sz="6" w:val="single"/>
+          <w:right w:color="000000" w:space="0" w:sz="6" w:val="single"/>
+          <w:insideH w:color="000000" w:space="0" w:sz="6" w:val="single"/>
+          <w:insideV w:color="000000" w:space="0" w:sz="6" w:val="single"/>
+        </w:tblBorders>
+        <w:tblLayout w:type="fixed"/>
+        <w:tblLook w:val="0000"/>
+      </w:tblPr>
+      <w:tblGrid>
+        <w:gridCol w:w="2304"/>
+        <w:gridCol w:w="3744"/>
+        <w:gridCol w:w="2304"/>
+        <w:tblGridChange w:id="0">
+          <w:tblGrid>
+            <w:gridCol w:w="2304"/>
+            <w:gridCol w:w="3744"/>
+            <w:gridCol w:w="2304"/>
+          </w:tblGrid>
+        </w:tblGridChange>
+      </w:tblGrid>
+      <w:tr>
+        <w:tc>
+          <w:tcPr>
+            <w:vAlign w:val="top"/>
+          </w:tcPr>
+          <w:p>
+            <w:pPr>
+              <w:keepLines w:val="1"/>
+              <w:spacing w:after="120" w:lineRule="auto"/>
+              <w:rPr/>
+            </w:pPr>
+            <w:r>
+              <w:rPr>
+                <w:rtl w:val="0"/>
+              </w:rPr>
+              <w:t xml:space="preserve">18/Dec/2018</w:t>
+            </w:r>
+          </w:p>
+        </w:tc>
+        <w:tc>
+          <w:tcPr>
+            <w:vAlign w:val="top"/>
+          </w:tcPr>
+          <w:p>
+            <w:pPr>
+              <w:keepLines w:val="1"/>
+              <w:spacing w:after="120" w:lineRule="auto"/>
+              <w:rPr/>
+            </w:pPr>
+            <w:r>
+              <w:rPr>
+                <w:rtl w:val="0"/>
+              </w:rPr>
+              <w:t xml:space="preserve">ESII Project Reconfiguration Discussion</w:t>
+            </w:r>
+          </w:p>
+          <w:p>
+            <w:pPr>
+              <w:keepLines w:val="1"/>
+              <w:spacing w:after="120" w:lineRule="auto"/>
+              <w:rPr/>
+            </w:pPr>
+            <w:r>
+              <w:rPr>
+                <w:rtl w:val="0"/>
+              </w:rPr>
+              <w:t xml:space="preserve">Code Review</w:t>
+            </w:r>
+          </w:p>
+        </w:tc>
+      </w:tr>
+      <w:tr>
+        <w:tc>
+          <w:tcPr>
+            <w:vAlign w:val="top"/>
+          </w:tcPr>
+          <w:p>
+            <w:pPr>
+              <w:keepLines w:val="1"/>
+              <w:spacing w:after="120" w:lineRule="auto"/>
+              <w:rPr/>
+            </w:pPr>
+            <w:r>
+              <w:rPr>
+                <w:rtl w:val="0"/>
+              </w:rPr>
+              <w:t xml:space="preserve">20/Dec/2018</w:t>
+            </w:r>
+          </w:p>
+        </w:tc>
+        <w:tc>
+          <w:tcPr>
+            <w:vAlign w:val="top"/>
+          </w:tcPr>
+          <w:p>
+            <w:pPr>
+              <w:keepLines w:val="1"/>
+              <w:spacing w:after="120" w:lineRule="auto"/>
+              <w:rPr/>
+            </w:pPr>
+            <w:r>
+              <w:rPr>
+                <w:rtl w:val="0"/>
+              </w:rPr>
+              <w:t xml:space="preserve">Jenkins Reconfiguration Attempt</w:t>
+            </w:r>
+          </w:p>
+          <w:p>
+            <w:pPr>
+              <w:keepLines w:val="1"/>
+              <w:spacing w:after="120" w:lineRule="auto"/>
+              <w:rPr/>
+            </w:pPr>
+            <w:r>
+              <w:rPr>
+                <w:rtl w:val="0"/>
+              </w:rPr>
+              <w:t xml:space="preserve">Code Review</w:t>
+            </w:r>
+          </w:p>
+        </w:tc>
+      </w:tr>
+      <w:tr>
+        <w:tc>
+          <w:tcPr>
+            <w:vAlign w:val="top"/>
+          </w:tcPr>
+          <w:p>
+            <w:pPr>
+              <w:keepLines w:val="1"/>
+              <w:spacing w:after="120" w:lineRule="auto"/>
+              <w:rPr/>
+            </w:pPr>
+            <w:r>
+              <w:rPr>
+                <w:rtl w:val="0"/>
+              </w:rPr>
+              <w:t xml:space="preserve">21/Dec/2018</w:t>
+            </w:r>
+          </w:p>
+        </w:tc>
+        <w:tc>
+          <w:tcPr>
+            <w:vAlign w:val="top"/>
+          </w:tcPr>
+          <w:p>
+            <w:pPr>
+              <w:keepLines w:val="1"/>
+              <w:spacing w:after="120" w:lineRule="auto"/>
+              <w:rPr/>
+            </w:pPr>
+            <w:r>
+              <w:rPr>
+                <w:rtl w:val="0"/>
+              </w:rPr>
+              <w:t xml:space="preserve">Code Review</w:t>
+            </w:r>
+          </w:p>
+        </w:tc>
+      </w:tr>
+      <w:tr>
+        <w:tc>
+          <w:tcPr>
+            <w:vAlign w:val="top"/>
+          </w:tcPr>
+          <w:p>
+            <w:pPr>
+              <w:keepLines w:val="1"/>
+              <w:spacing w:after="120" w:lineRule="auto"/>
+              <w:rPr/>
+            </w:pPr>
+            <w:r>
+              <w:rPr>
+                <w:rtl w:val="0"/>
+              </w:rPr>
+              <w:t xml:space="preserve">22/Dec/2018</w:t>
+            </w:r>
+          </w:p>
+        </w:tc>
+        <w:tc>
+          <w:tcPr>
+            <w:vAlign w:val="top"/>
+          </w:tcPr>
+          <w:p>
+            <w:pPr>
+              <w:keepLines w:val="1"/>
+              <w:spacing w:after="120" w:lineRule="auto"/>
+              <w:rPr/>
+            </w:pPr>
+            <w:r>
+              <w:rPr>
+                <w:rtl w:val="0"/>
+              </w:rPr>
+              <w:t xml:space="preserve">ESII Project Reconfiguration Discussion</w:t>
+            </w:r>
+          </w:p>
+        </w:tc>
+      </w:tr>
+      <w:tr>
+        <w:tc>
+          <w:tcPr>
+            <w:vAlign w:val="top"/>
+          </w:tcPr>
+          <w:p>
+            <w:pPr>
+              <w:keepLines w:val="1"/>
+              <w:spacing w:after="120" w:lineRule="auto"/>
+              <w:rPr/>
+            </w:pPr>
+            <w:r>
+              <w:rPr>
+                <w:rtl w:val="0"/>
+              </w:rPr>
+              <w:t xml:space="preserve">23/Dec/2018</w:t>
+            </w:r>
+          </w:p>
+        </w:tc>
+        <w:tc>
+          <w:tcPr>
+            <w:vAlign w:val="top"/>
+          </w:tcPr>
+          <w:p>
+            <w:pPr>
+              <w:keepLines w:val="1"/>
+              <w:spacing w:after="120" w:lineRule="auto"/>
+              <w:rPr/>
+            </w:pPr>
+            <w:r>
+              <w:rPr>
+                <w:rtl w:val="0"/>
+              </w:rPr>
+              <w:t xml:space="preserve">Gradle Test</w:t>
+            </w:r>
+          </w:p>
+          <w:p>
+            <w:pPr>
+              <w:keepLines w:val="1"/>
+              <w:spacing w:after="120" w:lineRule="auto"/>
+              <w:rPr/>
+            </w:pPr>
+            <w:r>
+              <w:rPr>
+                <w:rtl w:val="0"/>
+              </w:rPr>
+              <w:t xml:space="preserve">Jacoco Test</w:t>
+            </w:r>
+          </w:p>
+          <w:p>
+            <w:pPr>
+              <w:keepLines w:val="1"/>
+              <w:spacing w:after="120" w:lineRule="auto"/>
+              <w:rPr/>
+            </w:pPr>
+            <w:r>
+              <w:rPr>
+                <w:rtl w:val="0"/>
+              </w:rPr>
+              <w:t xml:space="preserve">totalWords( ) test</w:t>
+            </w:r>
+          </w:p>
+        </w:tc>
+      </w:tr>
+      <w:tr>
+        <w:tc>
+          <w:tcPr>
+            <w:vAlign w:val="top"/>
+          </w:tcPr>
+          <w:p>
+            <w:pPr>
+              <w:keepLines w:val="1"/>
+              <w:spacing w:after="120" w:lineRule="auto"/>
+              <w:rPr/>
+            </w:pPr>
+            <w:r>
+              <w:rPr>
+                <w:rtl w:val="0"/>
+              </w:rPr>
+              <w:t xml:space="preserve">24/Dec/2018</w:t>
+            </w:r>
+          </w:p>
+        </w:tc>
+        <w:tc>
+          <w:tcPr>
+            <w:vAlign w:val="top"/>
+          </w:tcPr>
+          <w:p>
+            <w:pPr>
+              <w:keepLines w:val="1"/>
+              <w:spacing w:after="120" w:lineRule="auto"/>
+              <w:rPr/>
+            </w:pPr>
+            <w:r>
+              <w:rPr>
+                <w:rtl w:val="0"/>
+              </w:rPr>
+              <w:t xml:space="preserve">Planning Poker</w:t>
+            </w:r>
+          </w:p>
+          <w:p>
+            <w:pPr>
+              <w:keepLines w:val="1"/>
+              <w:spacing w:after="120" w:lineRule="auto"/>
+              <w:rPr/>
+            </w:pPr>
+            <w:r>
+              <w:rPr>
+                <w:rtl w:val="0"/>
+              </w:rPr>
+              <w:t xml:space="preserve">ESII Project Reconfiguration Discussion</w:t>
+            </w:r>
+          </w:p>
+          <w:p>
+            <w:pPr>
+              <w:keepLines w:val="1"/>
+              <w:spacing w:after="120" w:lineRule="auto"/>
+              <w:rPr/>
+            </w:pPr>
+            <w:r>
+              <w:rPr>
+                <w:rtl w:val="0"/>
+              </w:rPr>
+              <w:t xml:space="preserve">ECP Tables</w:t>
+            </w:r>
+          </w:p>
+          <w:p>
+            <w:pPr>
+              <w:keepLines w:val="1"/>
+              <w:spacing w:after="120" w:lineRule="auto"/>
+              <w:rPr/>
+            </w:pPr>
+            <w:r>
+              <w:rPr>
+                <w:rtl w:val="0"/>
+              </w:rPr>
+              <w:t xml:space="preserve">BVA Tables</w:t>
+            </w:r>
+          </w:p>
+          <w:p>
+            <w:pPr>
+              <w:keepLines w:val="1"/>
+              <w:spacing w:after="120" w:lineRule="auto"/>
+              <w:rPr/>
+            </w:pPr>
+            <w:r>
+              <w:rPr>
+                <w:rtl w:val="0"/>
+              </w:rPr>
+              <w:t xml:space="preserve">Test Cases Tables</w:t>
+            </w:r>
+          </w:p>
+        </w:tc>
+      </w:tr>
+      <w:tr>
+        <w:tc>
+          <w:tcPr>
+            <w:vAlign w:val="top"/>
+          </w:tcPr>
+          <w:p>
+            <w:pPr>
+              <w:keepLines w:val="1"/>
+              <w:spacing w:after="120" w:lineRule="auto"/>
+              <w:rPr/>
+            </w:pPr>
+            <w:r>
+              <w:rPr>
+                <w:rtl w:val="0"/>
+              </w:rPr>
+              <w:t xml:space="preserve">26/Dec/2018</w:t>
+            </w:r>
+          </w:p>
+        </w:tc>
+        <w:tc>
+          <w:tcPr>
+            <w:vAlign w:val="top"/>
+          </w:tcPr>
+          <w:p>
+            <w:pPr>
+              <w:keepLines w:val="1"/>
+              <w:spacing w:after="120" w:lineRule="auto"/>
+              <w:rPr/>
+            </w:pPr>
+            <w:r>
+              <w:rPr>
+                <w:rtl w:val="0"/>
+              </w:rPr>
+              <w:t xml:space="preserve">removeDigits( )</w:t>
+            </w:r>
+          </w:p>
+          <w:p>
+            <w:pPr>
+              <w:keepLines w:val="1"/>
+              <w:spacing w:after="120" w:lineRule="auto"/>
+              <w:rPr/>
+            </w:pPr>
+            <w:r>
+              <w:rPr>
+                <w:rtl w:val="0"/>
+              </w:rPr>
+              <w:t xml:space="preserve">Jenkins Reconfiguration</w:t>
+            </w:r>
+          </w:p>
+          <w:p>
+            <w:pPr>
+              <w:keepLines w:val="1"/>
+              <w:spacing w:after="120" w:lineRule="auto"/>
+              <w:rPr/>
+            </w:pPr>
+            <w:r>
+              <w:rPr>
+                <w:rtl w:val="0"/>
+              </w:rPr>
+              <w:t xml:space="preserve">Jacoco Test</w:t>
+            </w:r>
+          </w:p>
+        </w:tc>
+      </w:tr>
+      <w:tr>
+        <w:tc>
+          <w:tcPr>
+            <w:vAlign w:val="top"/>
+          </w:tcPr>
+          <w:p>
+            <w:pPr>
+              <w:keepLines w:val="1"/>
+              <w:spacing w:after="120" w:lineRule="auto"/>
+              <w:rPr/>
+            </w:pPr>
+            <w:r>
+              <w:rPr>
+                <w:rtl w:val="0"/>
+              </w:rPr>
+              <w:t xml:space="preserve">27/Dec/2018</w:t>
+            </w:r>
+          </w:p>
+        </w:tc>
+        <w:tc>
+          <w:tcPr>
+            <w:vAlign w:val="top"/>
+          </w:tcPr>
+          <w:p>
+            <w:pPr>
+              <w:keepLines w:val="1"/>
+              <w:spacing w:after="120" w:lineRule="auto"/>
+              <w:rPr/>
+            </w:pPr>
+            <w:r>
+              <w:rPr>
+                <w:rtl w:val="0"/>
+              </w:rPr>
+              <w:t xml:space="preserve">removeDigits( ) test</w:t>
+            </w:r>
+          </w:p>
+          <w:p>
+            <w:pPr>
+              <w:keepLines w:val="1"/>
+              <w:spacing w:after="120" w:lineRule="auto"/>
+              <w:rPr/>
+            </w:pPr>
+            <w:r>
+              <w:rPr>
+                <w:rtl w:val="0"/>
+              </w:rPr>
+              <w:t xml:space="preserve">removeChars( ) test</w:t>
+            </w:r>
+          </w:p>
+          <w:p>
+            <w:pPr>
+              <w:keepLines w:val="1"/>
+              <w:spacing w:after="120" w:lineRule="auto"/>
+              <w:rPr/>
+            </w:pPr>
+            <w:r>
+              <w:rPr>
+                <w:rtl w:val="0"/>
+              </w:rPr>
+              <w:t xml:space="preserve">ESII Project Reconfiguration</w:t>
+            </w:r>
+          </w:p>
+          <w:p>
+            <w:pPr>
+              <w:keepLines w:val="1"/>
+              <w:spacing w:after="120" w:lineRule="auto"/>
+              <w:rPr/>
+            </w:pPr>
+            <w:r>
+              <w:rPr>
+                <w:rtl w:val="0"/>
+              </w:rPr>
+              <w:t xml:space="preserve">Jacoco Reconfiguration</w:t>
+            </w:r>
+          </w:p>
+          <w:p>
+            <w:pPr>
+              <w:keepLines w:val="1"/>
+              <w:spacing w:after="120" w:lineRule="auto"/>
+              <w:rPr/>
+            </w:pPr>
+            <w:r>
+              <w:rPr>
+                <w:rtl w:val="0"/>
+              </w:rPr>
+              <w:t xml:space="preserve">Upsource Reconfiguration</w:t>
+            </w:r>
+          </w:p>
+          <w:p>
+            <w:pPr>
+              <w:keepLines w:val="1"/>
+              <w:spacing w:after="120" w:lineRule="auto"/>
+              <w:rPr/>
+            </w:pPr>
+            <w:r>
+              <w:rPr>
+                <w:rtl w:val="0"/>
+              </w:rPr>
+              <w:t xml:space="preserve">Code Review</w:t>
+            </w:r>
+          </w:p>
+          <w:p>
+            <w:pPr>
+              <w:keepLines w:val="1"/>
+              <w:spacing w:after="120" w:lineRule="auto"/>
+              <w:rPr/>
+            </w:pPr>
+            <w:r>
+              <w:rPr>
+                <w:rtl w:val="0"/>
+              </w:rPr>
+              <w:t xml:space="preserve">Planning Poker</w:t>
+            </w:r>
+          </w:p>
+        </w:tc>
+      </w:tr>
+      <w:tr>
+        <w:tc>
+          <w:tcPr>
+            <w:vAlign w:val="top"/>
+          </w:tcPr>
+          <w:p>
+            <w:pPr>
+              <w:keepLines w:val="1"/>
+              <w:spacing w:after="120" w:lineRule="auto"/>
+              <w:rPr/>
+            </w:pPr>
+            <w:r>
+              <w:rPr>
+                <w:rtl w:val="0"/>
+              </w:rPr>
+              <w:t xml:space="preserve">29/Dec/2018</w:t>
+            </w:r>
+          </w:p>
+        </w:tc>
+        <w:tc>
+          <w:tcPr>
+            <w:vAlign w:val="top"/>
+          </w:tcPr>
+          <w:p>
+            <w:pPr>
+              <w:keepLines w:val="1"/>
+              <w:spacing w:after="120" w:lineRule="auto"/>
+              <w:rPr/>
+            </w:pPr>
+            <w:r>
+              <w:rPr>
+                <w:rtl w:val="0"/>
+              </w:rPr>
+              <w:t xml:space="preserve">Code Review</w:t>
+            </w:r>
+          </w:p>
+          <w:p>
+            <w:pPr>
+              <w:keepLines w:val="1"/>
+              <w:spacing w:after="120" w:lineRule="auto"/>
+              <w:rPr/>
+            </w:pPr>
+            <w:r>
+              <w:rPr>
+                <w:rtl w:val="0"/>
+              </w:rPr>
+              <w:t xml:space="preserve">ECP Tables</w:t>
+            </w:r>
+          </w:p>
+          <w:p>
+            <w:pPr>
+              <w:keepLines w:val="1"/>
+              <w:spacing w:after="120" w:lineRule="auto"/>
+              <w:rPr/>
+            </w:pPr>
+            <w:r>
+              <w:rPr>
+                <w:rtl w:val="0"/>
+              </w:rPr>
+              <w:t xml:space="preserve">BVA Tables</w:t>
+            </w:r>
+          </w:p>
+          <w:p>
+            <w:pPr>
+              <w:keepLines w:val="1"/>
+              <w:spacing w:after="120" w:lineRule="auto"/>
+              <w:rPr/>
+            </w:pPr>
+            <w:r>
+              <w:rPr>
+                <w:rtl w:val="0"/>
+              </w:rPr>
+              <w:t xml:space="preserve">Test Cases Table</w:t>
+            </w:r>
+          </w:p>
+        </w:tc>
+      </w:tr>
+      <w:tr>
+        <w:tc>
+          <w:tcPr>
+            <w:vAlign w:val="top"/>
+          </w:tcPr>
+          <w:p>
+            <w:pPr>
+              <w:keepLines w:val="1"/>
+              <w:spacing w:after="120" w:lineRule="auto"/>
+              <w:rPr/>
+            </w:pPr>
+            <w:r>
+              <w:rPr>
+                <w:rtl w:val="0"/>
+              </w:rPr>
+              <w:t xml:space="preserve">31/Dec/2018</w:t>
+            </w:r>
+          </w:p>
+        </w:tc>
+        <w:tc>
+          <w:tcPr>
+            <w:vAlign w:val="top"/>
+          </w:tcPr>
+          <w:p>
+            <w:pPr>
+              <w:keepLines w:val="1"/>
+              <w:spacing w:after="120" w:lineRule="auto"/>
+              <w:rPr/>
+            </w:pPr>
+            <w:r>
+              <w:rPr>
+                <w:rtl w:val="0"/>
+              </w:rPr>
+              <w:t xml:space="preserve">matrizOrganizer( )</w:t>
+            </w:r>
+          </w:p>
+          <w:p>
+            <w:pPr>
+              <w:keepLines w:val="1"/>
+              <w:spacing w:after="120" w:lineRule="auto"/>
+              <w:rPr/>
+            </w:pPr>
+            <w:r>
+              <w:rPr>
+                <w:rtl w:val="0"/>
+              </w:rPr>
+              <w:t xml:space="preserve">Jacoco Test</w:t>
+            </w:r>
+          </w:p>
+        </w:tc>
+      </w:tr>
+      <w:tr>
+        <w:tc>
+          <w:tcPr>
+            <w:vAlign w:val="top"/>
+          </w:tcPr>
+          <w:p>
+            <w:pPr>
+              <w:keepLines w:val="1"/>
+              <w:spacing w:after="120" w:lineRule="auto"/>
+              <w:rPr/>
+            </w:pPr>
+            <w:r>
+              <w:rPr>
+                <w:rtl w:val="0"/>
+              </w:rPr>
+              <w:t xml:space="preserve">07/Jan/2019</w:t>
+            </w:r>
+          </w:p>
+        </w:tc>
+        <w:tc>
+          <w:tcPr>
+            <w:vAlign w:val="top"/>
+          </w:tcPr>
+          <w:p>
+            <w:pPr>
+              <w:keepLines w:val="1"/>
+              <w:spacing w:after="120" w:lineRule="auto"/>
+              <w:rPr/>
+            </w:pPr>
+            <w:r>
+              <w:rPr>
+                <w:rtl w:val="0"/>
+              </w:rPr>
+              <w:t xml:space="preserve">calculoGrauS( )</w:t>
+            </w:r>
+          </w:p>
+          <w:p>
+            <w:pPr>
+              <w:keepLines w:val="1"/>
+              <w:spacing w:after="120" w:lineRule="auto"/>
+              <w:rPr/>
+            </w:pPr>
+            <w:r>
+              <w:rPr>
+                <w:rtl w:val="0"/>
+              </w:rPr>
+              <w:t xml:space="preserve">matrizModifier( )</w:t>
+            </w:r>
+          </w:p>
+          <w:p>
+            <w:pPr>
+              <w:keepLines w:val="1"/>
+              <w:spacing w:after="120" w:lineRule="auto"/>
+              <w:rPr/>
+            </w:pPr>
+            <w:r>
+              <w:rPr>
+                <w:rtl w:val="0"/>
+              </w:rPr>
+              <w:t xml:space="preserve">matrizOrganizer( ) update</w:t>
+            </w:r>
+          </w:p>
+          <w:p>
+            <w:pPr>
+              <w:keepLines w:val="1"/>
+              <w:spacing w:after="120" w:lineRule="auto"/>
+              <w:rPr/>
+            </w:pPr>
+            <w:r>
+              <w:rPr>
+                <w:rtl w:val="0"/>
+              </w:rPr>
+              <w:t xml:space="preserve">matrizModifier( ) test</w:t>
+            </w:r>
+          </w:p>
+          <w:p>
+            <w:pPr>
+              <w:keepLines w:val="1"/>
+              <w:spacing w:after="120" w:lineRule="auto"/>
+              <w:rPr/>
+            </w:pPr>
+            <w:r>
+              <w:rPr>
+                <w:rtl w:val="0"/>
+              </w:rPr>
+              <w:t xml:space="preserve">calculoGrauS( ) test</w:t>
+            </w:r>
+          </w:p>
+          <w:p>
+            <w:pPr>
+              <w:keepLines w:val="1"/>
+              <w:spacing w:after="120" w:lineRule="auto"/>
+              <w:rPr/>
+            </w:pPr>
+            <w:r>
+              <w:rPr>
+                <w:rtl w:val="0"/>
+              </w:rPr>
+              <w:t xml:space="preserve">insertQuery( ) test</w:t>
+            </w:r>
+          </w:p>
+          <w:p>
+            <w:pPr>
+              <w:keepLines w:val="1"/>
+              <w:spacing w:after="120" w:lineRule="auto"/>
+              <w:rPr/>
+            </w:pPr>
+            <w:r>
+              <w:rPr>
+                <w:rtl w:val="0"/>
+              </w:rPr>
+              <w:t xml:space="preserve">Grade Reconfiguration</w:t>
+            </w:r>
+          </w:p>
+          <w:p>
+            <w:pPr>
+              <w:keepLines w:val="1"/>
+              <w:spacing w:after="120" w:lineRule="auto"/>
+              <w:rPr/>
+            </w:pPr>
+            <w:r>
+              <w:rPr>
+                <w:rtl w:val="0"/>
+              </w:rPr>
+              <w:t xml:space="preserve">Jenkins Reconfiguration</w:t>
+            </w:r>
+          </w:p>
+          <w:p>
+            <w:pPr>
+              <w:keepLines w:val="1"/>
+              <w:spacing w:after="120" w:lineRule="auto"/>
+              <w:rPr/>
+            </w:pPr>
+            <w:r>
+              <w:rPr>
+                <w:rtl w:val="0"/>
+              </w:rPr>
+              <w:t xml:space="preserve">Youtrack Agile Board Creation (Final)</w:t>
+            </w:r>
+          </w:p>
+        </w:tc>
+      </w:tr>
+    </w:tbl>
+    <w:p>
+      <w:pPr>
+        <w:rPr>
+          <w:rFonts w:ascii="Arial" w:cs="Arial" w:eastAsia="Arial" w:hAnsi="Arial"/>
+        </w:rPr>
+      </w:pPr>
+      <w:r>
+        <w:rPr>
+          <w:rtl w:val="0"/>
+        </w:rPr>
+      </w:r>
+    </w:p>
+    <w:p>
+      <w:pPr>
+        <w:rPr>
+          <w:rFonts w:ascii="Arial" w:cs="Arial" w:eastAsia="Arial" w:hAnsi="Arial"/>
+        </w:rPr>
+      </w:pPr>
+      <w:r>
+        <w:rPr>
+          <w:rtl w:val="0"/>
+        </w:rPr>
+      </w:r>
+    </w:p>
+    <w:p>
+      <w:pPr>
+        <w:rPr>
+          <w:rFonts w:ascii="Arial" w:cs="Arial" w:eastAsia="Arial" w:hAnsi="Arial"/>
+        </w:rPr>
+      </w:pPr>
+      <w:r>
+        <w:rPr>
+          <w:rtl w:val="0"/>
+        </w:rPr>
+      </w:r>
+    </w:p>
+    <w:p>
+      <w:pPr>
+        <w:pStyle w:val="Heading2"/>
+        <w:keepLines w:val="1"/>
+        <w:widowControl w:val="1"/>
+        <w:spacing w:after="120" w:lineRule="auto"/>
+        <w:rPr/>
+      </w:pPr>
+      <w:bookmarkStart w:colFirst="0" w:colLast="0" w:name="_xbuqwp698nm" w:id="68"/>
+      <w:bookmarkEnd w:id="68"/>
+      <w:r>
+        <w:rPr>
+          <w:rtl w:val="0"/>
+        </w:rPr>
+        <w:t xml:space="preserve">Milestone #3 (Final)</w:t>
+      </w:r>
+    </w:p>
+    <w:p>
+      <w:pPr>
+        <w:pStyle w:val="Title"/>
+        <w:jc w:val="left"/>
+        <w:rPr/>
+      </w:pPr>
+      <w:bookmarkStart w:colFirst="0" w:colLast="0" w:name="_mg01ixu7tbud" w:id="69"/>
+      <w:bookmarkEnd w:id="69"/>
+      <w:r>
+        <w:rPr>
+          <w:rtl w:val="0"/>
+        </w:rPr>
+      </w:r>
+    </w:p>
+    <w:tbl>
+      <w:tblPr>
+        <w:tblStyle w:val="Table4"/>
+        <w:tblW w:w="6048.0" w:type="dxa"/>
+        <w:jc w:val="left"/>
+        <w:tblInd w:w="0.0" w:type="dxa"/>
+        <w:tblBorders>
+          <w:top w:color="000000" w:space="0" w:sz="6" w:val="single"/>
+          <w:left w:color="000000" w:space="0" w:sz="6" w:val="single"/>
+          <w:bottom w:color="000000" w:space="0" w:sz="6" w:val="single"/>
+          <w:right w:color="000000" w:space="0" w:sz="6" w:val="single"/>
+          <w:insideH w:color="000000" w:space="0" w:sz="6" w:val="single"/>
+          <w:insideV w:color="000000" w:space="0" w:sz="6" w:val="single"/>
+        </w:tblBorders>
+        <w:tblLayout w:type="fixed"/>
+        <w:tblLook w:val="0000"/>
+      </w:tblPr>
+      <w:tblGrid>
+        <w:gridCol w:w="2304"/>
+        <w:gridCol w:w="3744"/>
+        <w:tblGridChange w:id="0">
+          <w:tblGrid>
+            <w:gridCol w:w="2304"/>
+            <w:gridCol w:w="3744"/>
+          </w:tblGrid>
+        </w:tblGridChange>
+      </w:tblGrid>
+      <w:tr>
+        <w:tc>
+          <w:tcPr>
+            <w:vAlign w:val="top"/>
+          </w:tcPr>
+          <w:p>
+            <w:pPr>
+              <w:keepLines w:val="1"/>
+              <w:spacing w:after="120" w:lineRule="auto"/>
+              <w:rPr/>
+            </w:pPr>
+            <w:r>
+              <w:rPr>
+                <w:rtl w:val="0"/>
+              </w:rPr>
+              <w:t xml:space="preserve">08/Jan/2019</w:t>
+            </w:r>
+          </w:p>
+          <w:p>
+            <w:pPr>
+              <w:keepLines w:val="1"/>
+              <w:spacing w:after="120" w:lineRule="auto"/>
+              <w:rPr/>
+            </w:pPr>
+            <w:r>
+              <w:rPr>
+                <w:rtl w:val="0"/>
+              </w:rPr>
+            </w:r>
+          </w:p>
+          <w:p>
+            <w:pPr>
+              <w:keepLines w:val="1"/>
+              <w:spacing w:after="120" w:lineRule="auto"/>
+              <w:rPr/>
+            </w:pPr>
+            <w:r>
+              <w:rPr>
+                <w:rtl w:val="0"/>
+              </w:rPr>
+            </w:r>
+          </w:p>
+        </w:tc>
+        <w:tc>
+          <w:tcPr>
+            <w:vAlign w:val="top"/>
+          </w:tcPr>
+          <w:p>
+            <w:pPr>
+              <w:keepLines w:val="1"/>
+              <w:spacing w:after="120" w:lineRule="auto"/>
+              <w:rPr/>
+            </w:pPr>
+            <w:r>
+              <w:rPr>
+                <w:rtl w:val="0"/>
+              </w:rPr>
+              <w:t xml:space="preserve">getQuery( ) test</w:t>
+            </w:r>
+          </w:p>
+          <w:p>
+            <w:pPr>
+              <w:keepLines w:val="1"/>
+              <w:spacing w:after="120" w:lineRule="auto"/>
+              <w:rPr/>
+            </w:pPr>
+            <w:r>
+              <w:rPr>
+                <w:rtl w:val="0"/>
+              </w:rPr>
+              <w:t xml:space="preserve">insertQuery( ) test update</w:t>
+            </w:r>
+          </w:p>
+          <w:p>
+            <w:pPr>
+              <w:keepLines w:val="1"/>
+              <w:spacing w:after="120" w:lineRule="auto"/>
+              <w:rPr/>
+            </w:pPr>
+            <w:r>
+              <w:rPr>
+                <w:rtl w:val="0"/>
+              </w:rPr>
+              <w:t xml:space="preserve">insertFile( ) test update</w:t>
+            </w:r>
+          </w:p>
+          <w:p>
+            <w:pPr>
+              <w:keepLines w:val="1"/>
+              <w:spacing w:after="120" w:lineRule="auto"/>
+              <w:rPr/>
+            </w:pPr>
+            <w:r>
+              <w:rPr>
+                <w:rtl w:val="0"/>
+              </w:rPr>
+              <w:t xml:space="preserve">Search Files</w:t>
+            </w:r>
+          </w:p>
+          <w:p>
+            <w:pPr>
+              <w:keepLines w:val="1"/>
+              <w:spacing w:after="120" w:lineRule="auto"/>
+              <w:rPr/>
+            </w:pPr>
+            <w:r>
+              <w:rPr>
+                <w:rtl w:val="0"/>
+              </w:rPr>
+              <w:t xml:space="preserve">Code Review</w:t>
+            </w:r>
+          </w:p>
+        </w:tc>
+      </w:tr>
+      <w:tr>
+        <w:tc>
+          <w:tcPr>
+            <w:vAlign w:val="top"/>
+          </w:tcPr>
+          <w:p>
+            <w:pPr>
+              <w:keepLines w:val="1"/>
+              <w:spacing w:after="120" w:lineRule="auto"/>
+              <w:rPr/>
+            </w:pPr>
+            <w:r>
+              <w:rPr>
+                <w:rtl w:val="0"/>
+              </w:rPr>
+              <w:t xml:space="preserve">09/Jan/2019</w:t>
+            </w:r>
+          </w:p>
+        </w:tc>
+        <w:tc>
+          <w:tcPr>
+            <w:vAlign w:val="top"/>
+          </w:tcPr>
+          <w:p>
+            <w:pPr>
+              <w:keepLines w:val="1"/>
+              <w:spacing w:after="120" w:lineRule="auto"/>
+              <w:rPr/>
+            </w:pPr>
+            <w:r>
+              <w:rPr>
+                <w:rtl w:val="0"/>
+              </w:rPr>
+              <w:t xml:space="preserve">ECP Tables</w:t>
+            </w:r>
+          </w:p>
+          <w:p>
+            <w:pPr>
+              <w:keepLines w:val="1"/>
+              <w:spacing w:after="120" w:lineRule="auto"/>
+              <w:rPr/>
+            </w:pPr>
+            <w:r>
+              <w:rPr>
+                <w:rtl w:val="0"/>
+              </w:rPr>
+              <w:t xml:space="preserve">BVA Tables</w:t>
+            </w:r>
+          </w:p>
+          <w:p>
+            <w:pPr>
+              <w:keepLines w:val="1"/>
+              <w:spacing w:after="120" w:lineRule="auto"/>
+              <w:rPr/>
+            </w:pPr>
+            <w:r>
+              <w:rPr>
+                <w:rtl w:val="0"/>
+              </w:rPr>
+              <w:t xml:space="preserve">Test Cases Table</w:t>
+            </w:r>
+          </w:p>
+        </w:tc>
+      </w:tr>
+      <w:tr>
+        <w:tc>
+          <w:tcPr>
+            <w:vAlign w:val="top"/>
+          </w:tcPr>
+          <w:p>
+            <w:pPr>
+              <w:keepLines w:val="1"/>
+              <w:spacing w:after="120" w:lineRule="auto"/>
+              <w:rPr/>
+            </w:pPr>
+            <w:r>
+              <w:rPr>
+                <w:rtl w:val="0"/>
+              </w:rPr>
+              <w:t xml:space="preserve">10/Jan/2019</w:t>
+            </w:r>
+          </w:p>
+        </w:tc>
+        <w:tc>
+          <w:tcPr>
+            <w:vAlign w:val="top"/>
+          </w:tcPr>
+          <w:p>
+            <w:pPr>
+              <w:keepLines w:val="1"/>
+              <w:spacing w:after="120" w:lineRule="auto"/>
+              <w:rPr/>
+            </w:pPr>
+            <w:r>
+              <w:rPr>
+                <w:rtl w:val="0"/>
+              </w:rPr>
+              <w:t xml:space="preserve">uniqueWords( ) test</w:t>
+            </w:r>
+          </w:p>
+          <w:p>
+            <w:pPr>
+              <w:keepLines w:val="1"/>
+              <w:spacing w:after="120" w:lineRule="auto"/>
+              <w:rPr/>
+            </w:pPr>
+            <w:r>
+              <w:rPr>
+                <w:rtl w:val="0"/>
+              </w:rPr>
+              <w:t xml:space="preserve">calculoGrauS( ) test</w:t>
+            </w:r>
+          </w:p>
+          <w:p>
+            <w:pPr>
+              <w:keepLines w:val="1"/>
+              <w:spacing w:after="120" w:lineRule="auto"/>
+              <w:rPr/>
+            </w:pPr>
+            <w:r>
+              <w:rPr>
+                <w:rtl w:val="0"/>
+              </w:rPr>
+              <w:t xml:space="preserve">ESII Project Interface</w:t>
+            </w:r>
+          </w:p>
+          <w:p>
+            <w:pPr>
+              <w:keepLines w:val="1"/>
+              <w:spacing w:after="120" w:lineRule="auto"/>
+              <w:rPr/>
+            </w:pPr>
+            <w:r>
+              <w:rPr>
+                <w:rtl w:val="0"/>
+              </w:rPr>
+              <w:t xml:space="preserve">Search Files</w:t>
+            </w:r>
+          </w:p>
+          <w:p>
+            <w:pPr>
+              <w:keepLines w:val="1"/>
+              <w:spacing w:after="120" w:lineRule="auto"/>
+              <w:rPr/>
+            </w:pPr>
+            <w:r>
+              <w:rPr>
+                <w:rtl w:val="0"/>
+              </w:rPr>
+              <w:t xml:space="preserve">JavaDoc Comments</w:t>
+            </w:r>
+          </w:p>
+          <w:p>
+            <w:pPr>
+              <w:keepLines w:val="1"/>
+              <w:spacing w:after="120" w:lineRule="auto"/>
+              <w:rPr/>
+            </w:pPr>
+            <w:r>
+              <w:rPr>
+                <w:rtl w:val="0"/>
+              </w:rPr>
+              <w:t xml:space="preserve">Test Comments</w:t>
+            </w:r>
+          </w:p>
+        </w:tc>
+      </w:tr>
+      <w:tr>
+        <w:tc>
+          <w:tcPr>
+            <w:vAlign w:val="top"/>
+          </w:tcPr>
+          <w:p>
+            <w:pPr>
+              <w:keepLines w:val="1"/>
+              <w:spacing w:after="120" w:lineRule="auto"/>
+              <w:rPr/>
+            </w:pPr>
+            <w:r>
+              <w:rPr>
+                <w:rtl w:val="0"/>
+              </w:rPr>
+              <w:t xml:space="preserve">11/Jan/2019</w:t>
+            </w:r>
+          </w:p>
+        </w:tc>
+        <w:tc>
+          <w:tcPr>
+            <w:vAlign w:val="top"/>
+          </w:tcPr>
+          <w:p>
+            <w:pPr>
+              <w:keepLines w:val="1"/>
+              <w:spacing w:after="120" w:lineRule="auto"/>
+              <w:rPr/>
+            </w:pPr>
+            <w:r>
+              <w:rPr>
+                <w:rtl w:val="0"/>
+              </w:rPr>
+              <w:t xml:space="preserve">Planning Poker</w:t>
+            </w:r>
+          </w:p>
+        </w:tc>
+      </w:tr>
+      <w:tr>
+        <w:tc>
+          <w:tcPr>
+            <w:vAlign w:val="top"/>
+          </w:tcPr>
+          <w:p>
+            <w:pPr>
+              <w:keepLines w:val="1"/>
+              <w:spacing w:after="120" w:lineRule="auto"/>
+              <w:rPr/>
+            </w:pPr>
+            <w:r>
+              <w:rPr>
+                <w:rtl w:val="0"/>
+              </w:rPr>
+              <w:t xml:space="preserve">12/Jan/2019</w:t>
+            </w:r>
+          </w:p>
+        </w:tc>
+        <w:tc>
+          <w:tcPr>
+            <w:vAlign w:val="top"/>
+          </w:tcPr>
+          <w:p>
+            <w:pPr>
+              <w:keepLines w:val="1"/>
+              <w:spacing w:after="120" w:lineRule="auto"/>
+              <w:rPr/>
+            </w:pPr>
+            <w:r>
+              <w:rPr>
+                <w:rtl w:val="0"/>
+              </w:rPr>
+              <w:t xml:space="preserve">SCM Plan Update</w:t>
+            </w:r>
+          </w:p>
+        </w:tc>
+      </w:tr>
+    </w:tbl>
+    <w:p>
+      <w:pPr>
+        <w:rPr/>
+      </w:pPr>
+      <w:r>
+        <w:rPr>
+          <w:rtl w:val="0"/>
+        </w:rPr>
       </w:r>
     </w:p>
     <w:p>
@@ -9216,96 +11503,12 @@
         <w:ind w:left="0" w:right="0" w:firstLine="0"/>
         <w:jc w:val="left"/>
         <w:rPr>
-          <w:rFonts w:ascii="Arial" w:cs="Arial" w:eastAsia="Arial" w:hAnsi="Arial"/>
-        </w:rPr>
-      </w:pPr>
-      <w:bookmarkStart w:colFirst="0" w:colLast="0" w:name="_wkatzbs7tarx" w:id="63"/>
-      <w:bookmarkEnd w:id="63"/>
-      <w:r>
-        <w:rPr>
-          <w:rtl w:val="0"/>
-        </w:rPr>
-      </w:r>
-    </w:p>
-    <w:p>
-      <w:pPr>
-        <w:pStyle w:val="Heading2"/>
-        <w:keepLines w:val="1"/>
-        <w:widowControl w:val="1"/>
-        <w:spacing w:after="120" w:lineRule="auto"/>
-        <w:rPr>
-          <w:b w:val="0"/>
-          <w:i w:val="1"/>
-        </w:rPr>
-      </w:pPr>
-      <w:bookmarkStart w:colFirst="0" w:colLast="0" w:name="_xbuqwp698nm" w:id="64"/>
-      <w:bookmarkEnd w:id="64"/>
-      <w:r>
-        <w:rPr>
-          <w:b w:val="0"/>
-          <w:i w:val="1"/>
-          <w:rtl w:val="0"/>
-        </w:rPr>
-        <w:t xml:space="preserve">4.3. </w:t>
-      </w:r>
-      <w:r>
-        <w:rPr>
-          <w:b w:val="0"/>
-          <w:i w:val="1"/>
-          <w:rtl w:val="0"/>
-        </w:rPr>
-        <w:t xml:space="preserve">Milestone #3 (Final)</w:t>
-      </w:r>
-    </w:p>
-    <w:p>
-      <w:pPr>
-        <w:keepNext w:val="0"/>
-        <w:keepLines w:val="1"/>
-        <w:widowControl w:val="1"/>
-        <w:pBdr>
-          <w:top w:space="0" w:sz="0" w:val="nil"/>
-          <w:left w:space="0" w:sz="0" w:val="nil"/>
-          <w:bottom w:space="0" w:sz="0" w:val="nil"/>
-          <w:right w:space="0" w:sz="0" w:val="nil"/>
-          <w:between w:space="0" w:sz="0" w:val="nil"/>
-        </w:pBdr>
-        <w:shd w:fill="auto" w:val="clear"/>
-        <w:spacing w:after="120" w:before="0" w:line="240" w:lineRule="auto"/>
-        <w:ind w:left="0" w:right="0" w:firstLine="0"/>
-        <w:jc w:val="left"/>
-        <w:rPr/>
-      </w:pPr>
-      <w:bookmarkStart w:colFirst="0" w:colLast="0" w:name="_lykw70d3o2pr" w:id="65"/>
-      <w:bookmarkEnd w:id="65"/>
-      <w:r>
-        <w:rPr>
-          <w:rtl w:val="0"/>
-        </w:rPr>
-      </w:r>
-    </w:p>
-    <w:p>
-      <w:pPr>
-        <w:keepNext w:val="0"/>
-        <w:keepLines w:val="1"/>
-        <w:widowControl w:val="1"/>
-        <w:pBdr>
-          <w:top w:space="0" w:sz="0" w:val="nil"/>
-          <w:left w:space="0" w:sz="0" w:val="nil"/>
-          <w:bottom w:space="0" w:sz="0" w:val="nil"/>
-          <w:right w:space="0" w:sz="0" w:val="nil"/>
-          <w:between w:space="0" w:sz="0" w:val="nil"/>
-        </w:pBdr>
-        <w:shd w:fill="auto" w:val="clear"/>
-        <w:spacing w:after="120" w:before="0" w:line="240" w:lineRule="auto"/>
-        <w:ind w:left="0" w:right="0" w:firstLine="0"/>
-        <w:jc w:val="left"/>
-        <w:rPr>
           <w:i w:val="1"/>
           <w:color w:val="0000ff"/>
         </w:rPr>
       </w:pPr>
-      <w:bookmarkStart w:colFirst="0" w:colLast="0" w:name="_ppdsun9hm7cy" w:id="66"/>
-      <w:bookmarkEnd w:id="66"/>
+      <w:bookmarkStart w:colFirst="0" w:colLast="0" w:name="_ppdsun9hm7cy" w:id="70"/>
+      <w:bookmarkEnd w:id="70"/>
       <w:r>
         <w:rPr>
           <w:rtl w:val="0"/>
@@ -9322,8 +11525,8 @@
         <w:ind w:left="0" w:firstLine="0"/>
         <w:rPr/>
       </w:pPr>
-      <w:bookmarkStart w:colFirst="0" w:colLast="0" w:name="_vad2782glv73" w:id="67"/>
-      <w:bookmarkEnd w:id="67"/>
+      <w:bookmarkStart w:colFirst="0" w:colLast="0" w:name="_vad2782glv73" w:id="71"/>
+      <w:bookmarkEnd w:id="71"/>
       <w:r>
         <w:rPr>
           <w:b w:val="1"/>
@@ -9355,20 +11558,372 @@
     </w:p>
     <w:p>
       <w:pPr>
-        <w:rPr>
-          <w:rFonts w:ascii="Arial" w:cs="Arial" w:eastAsia="Arial" w:hAnsi="Arial"/>
+        <w:pStyle w:val="Heading2"/>
+        <w:rPr/>
+      </w:pPr>
+      <w:bookmarkStart w:colFirst="0" w:colLast="0" w:name="_vz93bz2hy8y0" w:id="72"/>
+      <w:bookmarkEnd w:id="72"/>
+      <w:r>
+        <w:rPr>
+          <w:rtl w:val="0"/>
+        </w:rPr>
+        <w:t xml:space="preserve">Software Tools</w:t>
+      </w:r>
+    </w:p>
+    <w:p>
+      <w:pPr>
+        <w:rPr/>
+      </w:pPr>
+      <w:r>
+        <w:rPr>
+          <w:rtl w:val="0"/>
+        </w:rPr>
+      </w:r>
+    </w:p>
+    <w:p>
+      <w:pPr>
+        <w:rPr/>
+      </w:pPr>
+      <w:r>
+        <w:rPr>
+          <w:rtl w:val="0"/>
+        </w:rPr>
+        <w:t xml:space="preserve">Discord</w:t>
+      </w:r>
+      <w:r>
+        <w:rPr>
+          <w:rtl w:val="0"/>
+        </w:rPr>
+      </w:r>
+    </w:p>
+    <w:p>
+      <w:pPr>
+        <w:rPr/>
+      </w:pPr>
+      <w:r>
+        <w:rPr>
+          <w:rtl w:val="0"/>
+        </w:rPr>
+        <w:t xml:space="preserve">Github</w:t>
+      </w:r>
+    </w:p>
+    <w:p>
+      <w:pPr>
+        <w:rPr/>
+      </w:pPr>
+      <w:r>
+        <w:rPr>
+          <w:rtl w:val="0"/>
+        </w:rPr>
+        <w:t xml:space="preserve">Google Docs</w:t>
+      </w:r>
+    </w:p>
+    <w:p>
+      <w:pPr>
+        <w:rPr/>
+      </w:pPr>
+      <w:r>
+        <w:rPr>
+          <w:rtl w:val="0"/>
+        </w:rPr>
+        <w:t xml:space="preserve">Google Sheets</w:t>
+      </w:r>
+      <w:r>
+        <w:rPr>
+          <w:rtl w:val="0"/>
+        </w:rPr>
+      </w:r>
+    </w:p>
+    <w:p>
+      <w:pPr>
+        <w:rPr/>
+      </w:pPr>
+      <w:r>
+        <w:rPr>
+          <w:rtl w:val="0"/>
+        </w:rPr>
+        <w:t xml:space="preserve">JetBrains InteliJ IDEIA 2018.8.4</w:t>
+      </w:r>
+    </w:p>
+    <w:p>
+      <w:pPr>
+        <w:rPr/>
+      </w:pPr>
+      <w:r>
+        <w:rPr>
+          <w:rtl w:val="0"/>
+        </w:rPr>
+        <w:t xml:space="preserve">JetBrains YouTrack</w:t>
+      </w:r>
+    </w:p>
+    <w:p>
+      <w:pPr>
+        <w:rPr/>
+      </w:pPr>
+      <w:r>
+        <w:rPr>
+          <w:rtl w:val="0"/>
+        </w:rPr>
+        <w:t xml:space="preserve">Jenkins</w:t>
+      </w:r>
+    </w:p>
+    <w:p>
+      <w:pPr>
+        <w:rPr/>
+      </w:pPr>
+      <w:r>
+        <w:rPr>
+          <w:rtl w:val="0"/>
+        </w:rPr>
+        <w:t xml:space="preserve">Microsoft Office 365 Excel</w:t>
+      </w:r>
+    </w:p>
+    <w:p>
+      <w:pPr>
+        <w:rPr/>
+      </w:pPr>
+      <w:r>
+        <w:rPr>
+          <w:rtl w:val="0"/>
+        </w:rPr>
+        <w:t xml:space="preserve">Microsoft Office 365 Word</w:t>
+      </w:r>
+    </w:p>
+    <w:p>
+      <w:pPr>
+        <w:rPr/>
+      </w:pPr>
+      <w:r>
+        <w:rPr>
+          <w:rtl w:val="0"/>
+        </w:rPr>
+        <w:t xml:space="preserve">Upsource</w:t>
+      </w:r>
+    </w:p>
+    <w:p>
+      <w:pPr>
+        <w:rPr/>
+      </w:pPr>
+      <w:hyperlink r:id="rId10">
+        <w:r>
+          <w:rPr>
+            <w:color w:val="1155cc"/>
+            <w:u w:val="single"/>
+            <w:rtl w:val="0"/>
+          </w:rPr>
+          <w:t xml:space="preserve">www.planningpoker.com</w:t>
+        </w:r>
+      </w:hyperlink>
+      <w:r>
+        <w:rPr>
+          <w:rtl w:val="0"/>
+        </w:rPr>
+      </w:r>
+    </w:p>
+    <w:p>
+      <w:pPr>
+        <w:rPr/>
+      </w:pPr>
+      <w:r>
+        <w:rPr>
+          <w:rtl w:val="0"/>
+        </w:rPr>
+      </w:r>
+    </w:p>
+    <w:p>
+      <w:pPr>
+        <w:pStyle w:val="Heading2"/>
+        <w:rPr/>
+      </w:pPr>
+      <w:bookmarkStart w:colFirst="0" w:colLast="0" w:name="_b97989y303qq" w:id="73"/>
+      <w:bookmarkEnd w:id="73"/>
+      <w:r>
+        <w:rPr>
+          <w:rtl w:val="0"/>
+        </w:rPr>
+        <w:t xml:space="preserve">Personnel</w:t>
+      </w:r>
+    </w:p>
+    <w:p>
+      <w:pPr>
+        <w:rPr/>
+      </w:pPr>
+      <w:r>
+        <w:rPr>
+          <w:rtl w:val="0"/>
+        </w:rPr>
+      </w:r>
+    </w:p>
+    <w:p>
+      <w:pPr>
+        <w:rPr/>
+      </w:pPr>
+      <w:r>
+        <w:rPr>
+          <w:rtl w:val="0"/>
+        </w:rPr>
+        <w:t xml:space="preserve">Abílio Castro - 8170054</w:t>
+      </w:r>
+    </w:p>
+    <w:p>
+      <w:pPr>
+        <w:rPr/>
+      </w:pPr>
+      <w:r>
+        <w:rPr>
+          <w:rtl w:val="0"/>
+        </w:rPr>
+        <w:t xml:space="preserve">Ricardo Cardoso - 8170278</w:t>
+      </w:r>
+    </w:p>
+    <w:p>
+      <w:pPr>
+        <w:rPr/>
+      </w:pPr>
+      <w:r>
+        <w:rPr>
+          <w:rtl w:val="0"/>
+        </w:rPr>
+        <w:t xml:space="preserve">Vitor Santos - 8170312</w:t>
+      </w:r>
+    </w:p>
+    <w:p>
+      <w:pPr>
+        <w:rPr/>
+      </w:pPr>
+      <w:r>
+        <w:rPr>
+          <w:rtl w:val="0"/>
+        </w:rPr>
+      </w:r>
+    </w:p>
+    <w:p>
+      <w:pPr>
+        <w:pStyle w:val="Heading2"/>
+        <w:rPr/>
+      </w:pPr>
+      <w:bookmarkStart w:colFirst="0" w:colLast="0" w:name="_94bdw69ly70u" w:id="74"/>
+      <w:bookmarkEnd w:id="74"/>
+      <w:r>
+        <w:rPr>
+          <w:rtl w:val="0"/>
+        </w:rPr>
+        <w:t xml:space="preserve">Training Required</w:t>
+      </w:r>
+    </w:p>
+    <w:p>
+      <w:pPr>
+        <w:rPr/>
+      </w:pPr>
+      <w:r>
+        <w:rPr>
+          <w:rtl w:val="0"/>
+        </w:rPr>
+      </w:r>
+    </w:p>
+    <w:p>
+      <w:pPr>
+        <w:rPr/>
+      </w:pPr>
+      <w:r>
+        <w:rPr>
+          <w:rtl w:val="0"/>
+        </w:rPr>
+        <w:t xml:space="preserve">Álgebra Linear e Geometria Analítica </w:t>
+      </w:r>
+    </w:p>
+    <w:p>
+      <w:pPr>
+        <w:rPr/>
+      </w:pPr>
+      <w:r>
+        <w:rPr>
+          <w:rtl w:val="0"/>
+        </w:rPr>
+        <w:t xml:space="preserve">Engenharia de Software I</w:t>
+      </w:r>
+    </w:p>
+    <w:p>
+      <w:pPr>
+        <w:rPr/>
+      </w:pPr>
+      <w:r>
+        <w:rPr>
+          <w:rtl w:val="0"/>
+        </w:rPr>
+        <w:t xml:space="preserve">Engenharia de Software II</w:t>
+      </w:r>
+    </w:p>
+    <w:p>
+      <w:pPr>
+        <w:rPr/>
+      </w:pPr>
+      <w:r>
+        <w:rPr>
+          <w:rtl w:val="0"/>
+        </w:rPr>
+        <w:t xml:space="preserve">Laboratórios de Programação</w:t>
+      </w:r>
+    </w:p>
+    <w:p>
+      <w:pPr>
+        <w:rPr/>
+      </w:pPr>
+      <w:r>
+        <w:rPr>
+          <w:rtl w:val="0"/>
+        </w:rPr>
+        <w:t xml:space="preserve">Fundamentos de Programação</w:t>
+      </w:r>
+    </w:p>
+    <w:p>
+      <w:pPr>
+        <w:rPr/>
+      </w:pPr>
+      <w:r>
+        <w:rPr>
+          <w:rtl w:val="0"/>
+        </w:rPr>
+        <w:t xml:space="preserve">Paradigmas de Programação</w:t>
+      </w:r>
+      <w:r>
+        <w:br w:type="page"/>
+      </w:r>
+      <w:r>
+        <w:rPr>
+          <w:rtl w:val="0"/>
+        </w:rPr>
+      </w:r>
+    </w:p>
+    <w:p>
+      <w:pPr>
+        <w:rPr/>
+      </w:pPr>
+      <w:r>
+        <w:rPr>
+          <w:rtl w:val="0"/>
+        </w:rPr>
+      </w:r>
+    </w:p>
+    <w:p>
+      <w:pPr>
+        <w:pStyle w:val="Heading1"/>
+        <w:numPr>
+          <w:ilvl w:val="0"/>
+          <w:numId w:val="3"/>
+        </w:numPr>
+        <w:ind w:left="0" w:firstLine="0"/>
+        <w:rPr/>
+      </w:pPr>
+      <w:bookmarkStart w:colFirst="0" w:colLast="0" w:name="_i8u9vh1q4x1v" w:id="75"/>
+      <w:bookmarkEnd w:id="75"/>
+      <w:r>
+        <w:rPr>
           <w:b w:val="1"/>
-          <w:i w:val="1"/>
-        </w:rPr>
-      </w:pPr>
-      <w:r>
-        <w:rPr>
-          <w:rFonts w:ascii="Arial" w:cs="Arial" w:eastAsia="Arial" w:hAnsi="Arial"/>
-          <w:b w:val="1"/>
-          <w:i w:val="1"/>
-          <w:rtl w:val="0"/>
-        </w:rPr>
-        <w:t xml:space="preserve">5.1. Software Tools</w:t>
+          <w:vertAlign w:val="baseline"/>
+          <w:rtl w:val="0"/>
+        </w:rPr>
+        <w:t xml:space="preserve">Subcontractor and Vendor Software Control</w:t>
       </w:r>
     </w:p>
     <w:p>
@@ -9383,139 +11938,6 @@
     </w:p>
     <w:p>
       <w:pPr>
-        <w:rPr/>
-      </w:pPr>
-      <w:r>
-        <w:rPr>
-          <w:rtl w:val="0"/>
-        </w:rPr>
-        <w:t xml:space="preserve">Github - Repositório</w:t>
-      </w:r>
-      <w:r>
-        <w:rPr>
-          <w:rtl w:val="0"/>
-        </w:rPr>
-      </w:r>
-    </w:p>
-    <w:p>
-      <w:pPr>
-        <w:rPr/>
-      </w:pPr>
-      <w:r>
-        <w:rPr>
-          <w:rtl w:val="0"/>
-        </w:rPr>
-        <w:t xml:space="preserve">JetBrains InteliJ IDEIA 2018.8.4 - IDE para desenvolvimento de métodos e testes</w:t>
-      </w:r>
-    </w:p>
-    <w:p>
-      <w:pPr>
-        <w:rPr/>
-      </w:pPr>
-      <w:r>
-        <w:rPr>
-          <w:rtl w:val="0"/>
-        </w:rPr>
-        <w:t xml:space="preserve">JetBrains YouTrack - Issue Tracking and Project Management</w:t>
-      </w:r>
-    </w:p>
-    <w:p>
-      <w:pPr>
-        <w:rPr/>
-      </w:pPr>
-      <w:r>
-        <w:rPr>
-          <w:rtl w:val="0"/>
-        </w:rPr>
-        <w:t xml:space="preserve">Jenkins - Build</w:t>
-      </w:r>
-    </w:p>
-    <w:p>
-      <w:pPr>
-        <w:rPr/>
-      </w:pPr>
-      <w:r>
-        <w:rPr>
-          <w:rtl w:val="0"/>
-        </w:rPr>
-        <w:t xml:space="preserve">Upsource - Code Review</w:t>
-      </w:r>
-    </w:p>
-    <w:p>
-      <w:pPr>
-        <w:rPr/>
-      </w:pPr>
-      <w:r>
-        <w:rPr>
-          <w:rtl w:val="0"/>
-        </w:rPr>
-      </w:r>
-    </w:p>
-    <w:p>
-      <w:pPr>
-        <w:rPr/>
-      </w:pPr>
-      <w:r>
-        <w:rPr>
-          <w:rtl w:val="0"/>
-        </w:rPr>
-        <w:t xml:space="preserve">5.2.Personnel</w:t>
-      </w:r>
-    </w:p>
-    <w:p>
-      <w:pPr>
-        <w:rPr/>
-      </w:pPr>
-      <w:r>
-        <w:rPr>
-          <w:rtl w:val="0"/>
-        </w:rPr>
-      </w:r>
-    </w:p>
-    <w:p>
-      <w:pPr>
-        <w:rPr/>
-      </w:pPr>
-      <w:r>
-        <w:rPr>
-          <w:rtl w:val="0"/>
-        </w:rPr>
-        <w:t xml:space="preserve">5.3.Training Required</w:t>
-      </w:r>
-      <w:r>
-        <w:rPr>
-          <w:rtl w:val="0"/>
-        </w:rPr>
-      </w:r>
-    </w:p>
-    <w:p>
-      <w:pPr>
-        <w:rPr>
-          <w:vertAlign w:val="baseline"/>
-        </w:rPr>
-      </w:pPr>
-      <w:r>
-        <w:rPr>
-          <w:rtl w:val="0"/>
-        </w:rPr>
-      </w:r>
-    </w:p>
-    <w:p>
-      <w:pPr>
-        <w:keepNext w:val="0"/>
-        <w:keepLines w:val="0"/>
-        <w:widowControl w:val="0"/>
-        <w:pBdr>
-          <w:top w:space="0" w:sz="0" w:val="nil"/>
-          <w:left w:space="0" w:sz="0" w:val="nil"/>
-          <w:bottom w:space="0" w:sz="0" w:val="nil"/>
-          <w:right w:space="0" w:sz="0" w:val="nil"/>
-          <w:between w:space="0" w:sz="0" w:val="nil"/>
-        </w:pBdr>
-        <w:shd w:fill="auto" w:val="clear"/>
-        <w:spacing w:after="120" w:before="0" w:line="240" w:lineRule="auto"/>
-        <w:ind w:left="0" w:right="0" w:firstLine="0"/>
-        <w:jc w:val="left"/>
         <w:rPr>
           <w:rFonts w:ascii="Times New Roman" w:cs="Times New Roman" w:eastAsia="Times New Roman" w:hAnsi="Times New Roman"/>
           <w:b w:val="0"/>
@@ -9530,134 +11952,16 @@
           <w:vertAlign w:val="baseline"/>
         </w:rPr>
       </w:pPr>
-      <w:bookmarkStart w:colFirst="0" w:colLast="0" w:name="_2xcytpi" w:id="68"/>
-      <w:bookmarkEnd w:id="68"/>
-      <w:r>
-        <w:rPr>
-          <w:rFonts w:ascii="Times New Roman" w:cs="Times New Roman" w:eastAsia="Times New Roman" w:hAnsi="Times New Roman"/>
-          <w:b w:val="0"/>
-          <w:i w:val="1"/>
-          <w:smallCaps w:val="0"/>
-          <w:strike w:val="0"/>
-          <w:color w:val="0000ff"/>
-          <w:sz w:val="20"/>
-          <w:szCs w:val="20"/>
-          <w:u w:val="none"/>
-          <w:shd w:fill="auto" w:val="clear"/>
-          <w:vertAlign w:val="baseline"/>
-          <w:rtl w:val="0"/>
-        </w:rPr>
-        <w:t xml:space="preserve">[Describe the software tools, personnel, and training required to implement the specified CM activities.]</w:t>
-      </w:r>
-    </w:p>
-    <w:p>
-      <w:pPr>
-        <w:keepNext w:val="0"/>
-        <w:keepLines w:val="0"/>
-        <w:widowControl w:val="0"/>
-        <w:pBdr>
-          <w:top w:space="0" w:sz="0" w:val="nil"/>
-          <w:left w:space="0" w:sz="0" w:val="nil"/>
-          <w:bottom w:space="0" w:sz="0" w:val="nil"/>
-          <w:right w:space="0" w:sz="0" w:val="nil"/>
-          <w:between w:space="0" w:sz="0" w:val="nil"/>
-        </w:pBdr>
-        <w:shd w:fill="auto" w:val="clear"/>
-        <w:spacing w:after="120" w:before="0" w:line="240" w:lineRule="auto"/>
-        <w:ind w:left="0" w:right="0" w:firstLine="0"/>
-        <w:jc w:val="left"/>
-        <w:rPr>
-          <w:i w:val="1"/>
-          <w:color w:val="0000ff"/>
-        </w:rPr>
-      </w:pPr>
-      <w:bookmarkStart w:colFirst="0" w:colLast="0" w:name="_m9zopmo8066d" w:id="69"/>
-      <w:bookmarkEnd w:id="69"/>
-      <w:r>
-        <w:rPr>
-          <w:rtl w:val="0"/>
-        </w:rPr>
-      </w:r>
-    </w:p>
-    <w:p>
-      <w:pPr>
-        <w:pStyle w:val="Heading1"/>
-        <w:numPr>
-          <w:ilvl w:val="0"/>
-          <w:numId w:val="3"/>
-        </w:numPr>
-        <w:ind w:left="0" w:firstLine="0"/>
-        <w:rPr/>
-      </w:pPr>
-      <w:bookmarkStart w:colFirst="0" w:colLast="0" w:name="_i8u9vh1q4x1v" w:id="70"/>
-      <w:bookmarkEnd w:id="70"/>
-      <w:r>
-        <w:rPr>
-          <w:b w:val="1"/>
-          <w:vertAlign w:val="baseline"/>
-          <w:rtl w:val="0"/>
-        </w:rPr>
-        <w:t xml:space="preserve">Subcontractor and Vendor Software Control</w:t>
-      </w:r>
-    </w:p>
-    <w:p>
-      <w:pPr>
-        <w:rPr>
-          <w:vertAlign w:val="baseline"/>
-        </w:rPr>
-      </w:pPr>
-      <w:r>
-        <w:rPr>
-          <w:rtl w:val="0"/>
-        </w:rPr>
-      </w:r>
-    </w:p>
-    <w:p>
-      <w:pPr>
-        <w:keepNext w:val="0"/>
-        <w:keepLines w:val="0"/>
-        <w:widowControl w:val="0"/>
-        <w:pBdr>
-          <w:top w:space="0" w:sz="0" w:val="nil"/>
-          <w:left w:space="0" w:sz="0" w:val="nil"/>
-          <w:bottom w:space="0" w:sz="0" w:val="nil"/>
-          <w:right w:space="0" w:sz="0" w:val="nil"/>
-          <w:between w:space="0" w:sz="0" w:val="nil"/>
-        </w:pBdr>
-        <w:shd w:fill="auto" w:val="clear"/>
-        <w:spacing w:after="120" w:before="0" w:line="240" w:lineRule="auto"/>
-        <w:ind w:left="0" w:right="0" w:firstLine="0"/>
-        <w:jc w:val="left"/>
-        <w:rPr>
-          <w:rFonts w:ascii="Times New Roman" w:cs="Times New Roman" w:eastAsia="Times New Roman" w:hAnsi="Times New Roman"/>
-          <w:b w:val="0"/>
-          <w:i w:val="1"/>
-          <w:smallCaps w:val="0"/>
-          <w:strike w:val="0"/>
-          <w:color w:val="0000ff"/>
-          <w:sz w:val="20"/>
-          <w:szCs w:val="20"/>
-          <w:u w:val="none"/>
-          <w:shd w:fill="auto" w:val="clear"/>
-          <w:vertAlign w:val="baseline"/>
-        </w:rPr>
-      </w:pPr>
-      <w:r>
-        <w:rPr>
-          <w:rFonts w:ascii="Times New Roman" w:cs="Times New Roman" w:eastAsia="Times New Roman" w:hAnsi="Times New Roman"/>
-          <w:b w:val="0"/>
-          <w:i w:val="1"/>
-          <w:smallCaps w:val="0"/>
-          <w:strike w:val="0"/>
-          <w:color w:val="0000ff"/>
-          <w:sz w:val="20"/>
-          <w:szCs w:val="20"/>
-          <w:u w:val="none"/>
-          <w:shd w:fill="auto" w:val="clear"/>
-          <w:vertAlign w:val="baseline"/>
-          <w:rtl w:val="0"/>
-        </w:rPr>
-        <w:t xml:space="preserve">[Describe how software developed outside of the project environment will be incorporated.]</w:t>
+      <w:r>
+        <w:rPr>
+          <w:rtl w:val="0"/>
+        </w:rPr>
+        <w:t xml:space="preserve">Software exterior ao projeto passará por reformulação, revisão e posterior implementação.</w:t>
+      </w:r>
+      <w:r>
+        <w:rPr>
+          <w:rtl w:val="0"/>
+        </w:rPr>
       </w:r>
     </w:p>
     <w:sectPr>
@@ -9764,6 +12068,29 @@
         <w:vertAlign w:val="baseline"/>
       </w:rPr>
     </w:pPr>
+    <w:r>
+      <w:rPr>
+        <w:rtl w:val="0"/>
+      </w:rPr>
+    </w:r>
+  </w:p>
+</w:ftr>
+</file>
+
+<file path=word/footer2.xml><?xml version="1.0" encoding="utf-8"?>
+<w:ftr xmlns:mc="http://schemas.openxmlformats.org/markup-compatibility/2006" xmlns:o="urn:schemas-microsoft-com:office:office" xmlns:r="http://schemas.openxmlformats.org/officeDocument/2006/relationships" xmlns:m="http://schemas.openxmlformats.org/officeDocument/2006/math" xmlns:v="urn:schemas-microsoft-com:vml" xmlns:wp="http://schemas.openxmlformats.org/drawingml/2006/wordprocessingDrawing" xmlns:w10="urn:schemas-microsoft-com:office:word" xmlns:w="http://schemas.openxmlformats.org/wordprocessingml/2006/main" xmlns:wne="http://schemas.microsoft.com/office/word/2006/wordml" xmlns:sl="http://schemas.openxmlformats.org/schemaLibrary/2006/main" xmlns:a="http://schemas.openxmlformats.org/drawingml/2006/main" xmlns:pic="http://schemas.openxmlformats.org/drawingml/2006/picture" xmlns:c="http://schemas.openxmlformats.org/drawingml/2006/chart" xmlns:lc="http://schemas.openxmlformats.org/drawingml/2006/lockedCanvas" xmlns:dgm="http://schemas.openxmlformats.org/drawingml/2006/diagram" xmlns:wps="http://schemas.microsoft.com/office/word/2010/wordprocessingShape" xmlns:wpg="http://schemas.microsoft.com/office/word/2010/wordprocessingGroup" xmlns:w14="http://schemas.microsoft.com/office/word/2010/wordml" xmlns:w15="http://schemas.microsoft.com/office/word/2012/wordml">
+  <w:p>
+    <w:pPr>
+      <w:jc w:val="right"/>
+      <w:rPr/>
+    </w:pPr>
+    <w:r>
+      <w:rPr/>
+      <w:fldChar w:fldCharType="begin"/>
+      <w:instrText xml:space="preserve">PAGE</w:instrText>
+      <w:fldChar w:fldCharType="separate"/>
+      <w:fldChar w:fldCharType="end"/>
+    </w:r>
     <w:r>
       <w:rPr>
         <w:rtl w:val="0"/>
@@ -10420,6 +12747,45 @@
     </w:rPr>
   </w:style>
   <w:style w:type="table" w:styleId="Table1">
+    <w:basedOn w:val="TableNormal"/>
+    <w:tblPr>
+      <w:tblStyleRowBandSize w:val="1"/>
+      <w:tblStyleColBandSize w:val="1"/>
+      <w:tblCellMar>
+        <w:top w:w="0.0" w:type="dxa"/>
+        <w:left w:w="108.0" w:type="dxa"/>
+        <w:bottom w:w="0.0" w:type="dxa"/>
+        <w:right w:w="108.0" w:type="dxa"/>
+      </w:tblCellMar>
+    </w:tblPr>
+  </w:style>
+  <w:style w:type="table" w:styleId="Table2">
+    <w:basedOn w:val="TableNormal"/>
+    <w:tblPr>
+      <w:tblStyleRowBandSize w:val="1"/>
+      <w:tblStyleColBandSize w:val="1"/>
+      <w:tblCellMar>
+        <w:top w:w="0.0" w:type="dxa"/>
+        <w:left w:w="108.0" w:type="dxa"/>
+        <w:bottom w:w="0.0" w:type="dxa"/>
+        <w:right w:w="108.0" w:type="dxa"/>
+      </w:tblCellMar>
+    </w:tblPr>
+  </w:style>
+  <w:style w:type="table" w:styleId="Table3">
+    <w:basedOn w:val="TableNormal"/>
+    <w:tblPr>
+      <w:tblStyleRowBandSize w:val="1"/>
+      <w:tblStyleColBandSize w:val="1"/>
+      <w:tblCellMar>
+        <w:top w:w="0.0" w:type="dxa"/>
+        <w:left w:w="108.0" w:type="dxa"/>
+        <w:bottom w:w="0.0" w:type="dxa"/>
+        <w:right w:w="108.0" w:type="dxa"/>
+      </w:tblCellMar>
+    </w:tblPr>
+  </w:style>
+  <w:style w:type="table" w:styleId="Table4">
     <w:basedOn w:val="TableNormal"/>
     <w:tblPr>
       <w:tblStyleRowBandSize w:val="1"/>

</xml_diff>